<commit_message>
vault backup: 2024-06-26 16:57:16
</commit_message>
<xml_diff>
--- a/Term 2/GOVT-2301/Files and pictures/HIST 2301 Exam 4 Study Guide-1.docx
+++ b/Term 2/GOVT-2301/Files and pictures/HIST 2301 Exam 4 Study Guide-1.docx
@@ -7,14 +7,14 @@
         <w:snapToGrid w:val="0"/>
         <w:jc w:val="center"/>
         <w:rPr>
-          <w:rFonts w:ascii="Arial" w:hAnsi="Arial" w:cs="Arial"/>
-          <w:b/>
-          <w:bCs/>
-        </w:rPr>
-      </w:pPr>
-      <w:r>
-        <w:rPr>
-          <w:rFonts w:ascii="Arial" w:hAnsi="Arial" w:cs="Arial"/>
+          <w:rFonts w:ascii="Times New Roman" w:hAnsi="Times New Roman" w:cs="Times New Roman"/>
+          <w:b/>
+          <w:bCs/>
+        </w:rPr>
+      </w:pPr>
+      <w:r>
+        <w:rPr>
+          <w:rFonts w:ascii="Times New Roman" w:hAnsi="Times New Roman" w:cs="Times New Roman"/>
           <w:b/>
           <w:bCs/>
         </w:rPr>
@@ -22,7 +22,7 @@
       </w:r>
       <w:r>
         <w:rPr>
-          <w:rFonts w:ascii="Arial" w:hAnsi="Arial" w:cs="Arial"/>
+          <w:rFonts w:ascii="Times New Roman" w:hAnsi="Times New Roman" w:cs="Times New Roman"/>
           <w:b/>
           <w:bCs/>
         </w:rPr>
@@ -30,7 +30,7 @@
       </w:r>
       <w:r>
         <w:rPr>
-          <w:rFonts w:ascii="Arial" w:hAnsi="Arial" w:cs="Arial"/>
+          <w:rFonts w:ascii="Times New Roman" w:hAnsi="Times New Roman" w:cs="Times New Roman"/>
           <w:b/>
           <w:bCs/>
         </w:rPr>
@@ -38,7 +38,7 @@
       </w:r>
       <w:r>
         <w:rPr>
-          <w:rFonts w:ascii="Arial" w:hAnsi="Arial" w:cs="Arial"/>
+          <w:rFonts w:ascii="Times New Roman" w:hAnsi="Times New Roman" w:cs="Times New Roman"/>
           <w:b/>
           <w:bCs/>
         </w:rPr>
@@ -50,14 +50,14 @@
         <w:snapToGrid w:val="0"/>
         <w:jc w:val="center"/>
         <w:rPr>
-          <w:rFonts w:ascii="Arial" w:hAnsi="Arial" w:cs="Arial"/>
-          <w:b/>
-          <w:bCs/>
-        </w:rPr>
-      </w:pPr>
-      <w:r>
-        <w:rPr>
-          <w:rFonts w:ascii="Arial" w:hAnsi="Arial" w:cs="Arial"/>
+          <w:rFonts w:ascii="Times New Roman" w:hAnsi="Times New Roman" w:cs="Times New Roman"/>
+          <w:b/>
+          <w:bCs/>
+        </w:rPr>
+      </w:pPr>
+      <w:r>
+        <w:rPr>
+          <w:rFonts w:ascii="Times New Roman" w:hAnsi="Times New Roman" w:cs="Times New Roman"/>
           <w:b/>
           <w:bCs/>
         </w:rPr>
@@ -65,7 +65,7 @@
       </w:r>
       <w:r>
         <w:rPr>
-          <w:rFonts w:ascii="Arial" w:hAnsi="Arial" w:cs="Arial"/>
+          <w:rFonts w:ascii="Times New Roman" w:hAnsi="Times New Roman" w:cs="Times New Roman"/>
           <w:b/>
           <w:bCs/>
         </w:rPr>
@@ -73,7 +73,7 @@
       </w:r>
       <w:r>
         <w:rPr>
-          <w:rFonts w:ascii="Arial" w:hAnsi="Arial" w:cs="Arial"/>
+          <w:rFonts w:ascii="Times New Roman" w:hAnsi="Times New Roman" w:cs="Times New Roman"/>
           <w:b/>
           <w:bCs/>
         </w:rPr>
@@ -81,7 +81,7 @@
       </w:r>
       <w:r>
         <w:rPr>
-          <w:rFonts w:ascii="Arial" w:hAnsi="Arial" w:cs="Arial"/>
+          <w:rFonts w:ascii="Times New Roman" w:hAnsi="Times New Roman" w:cs="Times New Roman"/>
           <w:b/>
           <w:bCs/>
         </w:rPr>
@@ -93,33 +93,43 @@
         <w:snapToGrid w:val="0"/>
         <w:jc w:val="center"/>
         <w:rPr>
-          <w:rFonts w:ascii="Arial" w:hAnsi="Arial" w:cs="Arial"/>
-          <w:b/>
-          <w:bCs/>
-        </w:rPr>
-      </w:pPr>
-      <w:r>
-        <w:rPr>
-          <w:rFonts w:ascii="Arial" w:hAnsi="Arial" w:cs="Arial"/>
-          <w:b/>
-          <w:bCs/>
-        </w:rPr>
-        <w:t>3 hours to complete Exam 4 on Canvas in one sitting</w:t>
-      </w:r>
+          <w:rFonts w:ascii="Times New Roman" w:hAnsi="Times New Roman" w:cs="Times New Roman"/>
+          <w:b/>
+          <w:bCs/>
+        </w:rPr>
+      </w:pPr>
+      <w:r>
+        <w:rPr>
+          <w:rFonts w:ascii="Times New Roman" w:hAnsi="Times New Roman" w:cs="Times New Roman"/>
+          <w:b/>
+          <w:bCs/>
+        </w:rPr>
+        <w:t xml:space="preserve">3 hours to complete Exam 4 on Canvas in one </w:t>
+      </w:r>
+      <w:proofErr w:type="gramStart"/>
+      <w:r>
+        <w:rPr>
+          <w:rFonts w:ascii="Times New Roman" w:hAnsi="Times New Roman" w:cs="Times New Roman"/>
+          <w:b/>
+          <w:bCs/>
+        </w:rPr>
+        <w:t>sitting</w:t>
+      </w:r>
+      <w:proofErr w:type="gramEnd"/>
     </w:p>
     <w:p>
       <w:pPr>
         <w:snapToGrid w:val="0"/>
         <w:jc w:val="center"/>
         <w:rPr>
-          <w:rFonts w:ascii="Arial" w:hAnsi="Arial" w:cs="Arial"/>
-          <w:b/>
-          <w:bCs/>
-        </w:rPr>
-      </w:pPr>
-      <w:r>
-        <w:rPr>
-          <w:rFonts w:ascii="Arial" w:hAnsi="Arial" w:cs="Arial"/>
+          <w:rFonts w:ascii="Times New Roman" w:hAnsi="Times New Roman" w:cs="Times New Roman"/>
+          <w:b/>
+          <w:bCs/>
+        </w:rPr>
+      </w:pPr>
+      <w:r>
+        <w:rPr>
+          <w:rFonts w:ascii="Times New Roman" w:hAnsi="Times New Roman" w:cs="Times New Roman"/>
           <w:b/>
           <w:bCs/>
           <w:highlight w:val="yellow"/>
@@ -128,7 +138,7 @@
       </w:r>
       <w:r>
         <w:rPr>
-          <w:rFonts w:ascii="Arial" w:hAnsi="Arial" w:cs="Arial"/>
+          <w:rFonts w:ascii="Times New Roman" w:hAnsi="Times New Roman" w:cs="Times New Roman"/>
           <w:b/>
           <w:bCs/>
           <w:highlight w:val="yellow"/>
@@ -137,7 +147,7 @@
       </w:r>
       <w:r>
         <w:rPr>
-          <w:rFonts w:ascii="Arial" w:hAnsi="Arial" w:cs="Arial"/>
+          <w:rFonts w:ascii="Times New Roman" w:hAnsi="Times New Roman" w:cs="Times New Roman"/>
           <w:b/>
           <w:bCs/>
           <w:highlight w:val="yellow"/>
@@ -146,7 +156,7 @@
       </w:r>
       <w:r>
         <w:rPr>
-          <w:rFonts w:ascii="Arial" w:hAnsi="Arial" w:cs="Arial"/>
+          <w:rFonts w:ascii="Times New Roman" w:hAnsi="Times New Roman" w:cs="Times New Roman"/>
           <w:b/>
           <w:bCs/>
           <w:highlight w:val="yellow"/>
@@ -155,7 +165,7 @@
       </w:r>
       <w:r>
         <w:rPr>
-          <w:rFonts w:ascii="Arial" w:hAnsi="Arial" w:cs="Arial"/>
+          <w:rFonts w:ascii="Times New Roman" w:hAnsi="Times New Roman" w:cs="Times New Roman"/>
           <w:b/>
           <w:bCs/>
           <w:highlight w:val="yellow"/>
@@ -164,7 +174,7 @@
       </w:r>
       <w:r>
         <w:rPr>
-          <w:rFonts w:ascii="Arial" w:hAnsi="Arial" w:cs="Arial"/>
+          <w:rFonts w:ascii="Times New Roman" w:hAnsi="Times New Roman" w:cs="Times New Roman"/>
           <w:b/>
           <w:bCs/>
           <w:highlight w:val="yellow"/>
@@ -173,7 +183,7 @@
       </w:r>
       <w:r>
         <w:rPr>
-          <w:rFonts w:ascii="Arial" w:hAnsi="Arial" w:cs="Arial"/>
+          <w:rFonts w:ascii="Times New Roman" w:hAnsi="Times New Roman" w:cs="Times New Roman"/>
           <w:b/>
           <w:bCs/>
           <w:highlight w:val="yellow"/>
@@ -182,7 +192,7 @@
       </w:r>
       <w:r>
         <w:rPr>
-          <w:rFonts w:ascii="Arial" w:hAnsi="Arial" w:cs="Arial"/>
+          <w:rFonts w:ascii="Times New Roman" w:hAnsi="Times New Roman" w:cs="Times New Roman"/>
           <w:b/>
           <w:bCs/>
           <w:highlight w:val="yellow"/>
@@ -191,7 +201,7 @@
       </w:r>
       <w:r>
         <w:rPr>
-          <w:rFonts w:ascii="Arial" w:hAnsi="Arial" w:cs="Arial"/>
+          <w:rFonts w:ascii="Times New Roman" w:hAnsi="Times New Roman" w:cs="Times New Roman"/>
           <w:b/>
           <w:bCs/>
           <w:highlight w:val="yellow"/>
@@ -205,7 +215,7 @@
         <w:contextualSpacing/>
         <w:jc w:val="center"/>
         <w:rPr>
-          <w:rFonts w:ascii="Arial" w:hAnsi="Arial" w:cs="Arial"/>
+          <w:rFonts w:ascii="Times New Roman" w:hAnsi="Times New Roman" w:cs="Times New Roman"/>
           <w:b/>
           <w:bCs/>
         </w:rPr>
@@ -216,20 +226,20 @@
         <w:spacing w:line="360" w:lineRule="auto"/>
         <w:contextualSpacing/>
         <w:rPr>
-          <w:rFonts w:ascii="Arial" w:hAnsi="Arial" w:cs="Arial"/>
-          <w:b/>
-          <w:bCs/>
-        </w:rPr>
-      </w:pPr>
-      <w:r>
-        <w:rPr>
-          <w:rFonts w:ascii="Arial" w:hAnsi="Arial" w:cs="Arial"/>
+          <w:rFonts w:ascii="Times New Roman" w:hAnsi="Times New Roman" w:cs="Times New Roman"/>
+          <w:b/>
+          <w:bCs/>
+        </w:rPr>
+      </w:pPr>
+      <w:r>
+        <w:rPr>
+          <w:rFonts w:ascii="Times New Roman" w:hAnsi="Times New Roman" w:cs="Times New Roman"/>
         </w:rPr>
         <w:t xml:space="preserve">As you read Randolph B Campbell’s </w:t>
       </w:r>
       <w:r>
         <w:rPr>
-          <w:rFonts w:ascii="Arial" w:hAnsi="Arial" w:cs="Arial"/>
+          <w:rFonts w:ascii="Times New Roman" w:hAnsi="Times New Roman" w:cs="Times New Roman"/>
           <w:i/>
           <w:iCs/>
         </w:rPr>
@@ -237,7 +247,7 @@
       </w:r>
       <w:r>
         <w:rPr>
-          <w:rFonts w:ascii="Arial" w:hAnsi="Arial" w:cs="Arial"/>
+          <w:rFonts w:ascii="Times New Roman" w:hAnsi="Times New Roman" w:cs="Times New Roman"/>
         </w:rPr>
         <w:t xml:space="preserve">, use the text to explain the following people, terms, or events below and describe their importance/impact on Texas history: </w:t>
       </w:r>
@@ -249,7 +259,7 @@
         <w:jc w:val="center"/>
         <w:rPr>
           <w:rStyle w:val="textlayer--absolute"/>
-          <w:rFonts w:ascii="Arial" w:hAnsi="Arial" w:cs="Arial"/>
+          <w:rFonts w:ascii="Times New Roman" w:hAnsi="Times New Roman" w:cs="Times New Roman"/>
           <w:b/>
           <w:bCs/>
         </w:rPr>
@@ -260,7 +270,7 @@
         <w:spacing w:line="360" w:lineRule="auto"/>
         <w:jc w:val="center"/>
         <w:rPr>
-          <w:rFonts w:ascii="Arial" w:hAnsi="Arial" w:cs="Arial"/>
+          <w:rFonts w:ascii="Times New Roman" w:hAnsi="Times New Roman" w:cs="Times New Roman"/>
           <w:b/>
           <w:bCs/>
         </w:rPr>
@@ -268,7 +278,7 @@
       <w:r>
         <w:rPr>
           <w:rStyle w:val="textlayer--absolute"/>
-          <w:rFonts w:ascii="Arial" w:hAnsi="Arial" w:cs="Arial"/>
+          <w:rFonts w:ascii="Times New Roman" w:hAnsi="Times New Roman" w:cs="Times New Roman"/>
           <w:b/>
           <w:bCs/>
         </w:rPr>
@@ -277,7 +287,7 @@
       <w:r>
         <w:rPr>
           <w:rStyle w:val="textlayer--absolute"/>
-          <w:rFonts w:ascii="Arial" w:hAnsi="Arial" w:cs="Arial"/>
+          <w:rFonts w:ascii="Times New Roman" w:hAnsi="Times New Roman" w:cs="Times New Roman"/>
           <w:b/>
           <w:bCs/>
         </w:rPr>
@@ -286,7 +296,7 @@
       <w:r>
         <w:rPr>
           <w:rStyle w:val="textlayer--absolute"/>
-          <w:rFonts w:ascii="Arial" w:hAnsi="Arial" w:cs="Arial"/>
+          <w:rFonts w:ascii="Times New Roman" w:hAnsi="Times New Roman" w:cs="Times New Roman"/>
           <w:b/>
           <w:bCs/>
         </w:rPr>
@@ -294,7 +304,7 @@
       </w:r>
       <w:r>
         <w:rPr>
-          <w:rFonts w:ascii="Arial" w:hAnsi="Arial" w:cs="Arial"/>
+          <w:rFonts w:ascii="Times New Roman" w:hAnsi="Times New Roman" w:cs="Times New Roman"/>
           <w:b/>
           <w:bCs/>
           <w:color w:val="000000"/>
@@ -304,7 +314,7 @@
       <w:r>
         <w:rPr>
           <w:rStyle w:val="textlayer--absolute"/>
-          <w:rFonts w:ascii="Arial" w:hAnsi="Arial" w:cs="Arial"/>
+          <w:rFonts w:ascii="Times New Roman" w:hAnsi="Times New Roman" w:cs="Times New Roman"/>
           <w:b/>
           <w:bCs/>
         </w:rPr>
@@ -313,7 +323,7 @@
       <w:r>
         <w:rPr>
           <w:rStyle w:val="textlayer--absolute"/>
-          <w:rFonts w:ascii="Arial" w:hAnsi="Arial" w:cs="Arial"/>
+          <w:rFonts w:ascii="Times New Roman" w:hAnsi="Times New Roman" w:cs="Times New Roman"/>
           <w:b/>
           <w:bCs/>
         </w:rPr>
@@ -322,7 +332,7 @@
       <w:r>
         <w:rPr>
           <w:rStyle w:val="textlayer--absolute"/>
-          <w:rFonts w:ascii="Arial" w:hAnsi="Arial" w:cs="Arial"/>
+          <w:rFonts w:ascii="Times New Roman" w:hAnsi="Times New Roman" w:cs="Times New Roman"/>
           <w:b/>
           <w:bCs/>
         </w:rPr>
@@ -338,20 +348,44 @@
         </w:numPr>
         <w:spacing w:line="360" w:lineRule="auto"/>
         <w:rPr>
-          <w:rFonts w:ascii="Arial" w:hAnsi="Arial" w:cs="Arial"/>
-        </w:rPr>
-      </w:pPr>
-      <w:r>
-        <w:rPr>
-          <w:rFonts w:ascii="Arial" w:hAnsi="Arial" w:cs="Arial"/>
+          <w:rFonts w:ascii="Times New Roman" w:hAnsi="Times New Roman" w:cs="Times New Roman"/>
+        </w:rPr>
+      </w:pPr>
+      <w:r>
+        <w:rPr>
+          <w:rFonts w:ascii="Times New Roman" w:hAnsi="Times New Roman" w:cs="Times New Roman"/>
         </w:rPr>
         <w:t>How did the Great Depression affect the population of Texas in the 1930s and 1940s? (p. 348)</w:t>
       </w:r>
       <w:r>
         <w:rPr>
-          <w:rFonts w:ascii="Arial" w:hAnsi="Arial" w:cs="Arial"/>
-        </w:rPr>
-        <w:t xml:space="preserve"> – Smallest increase in population since 1960</w:t>
+          <w:rFonts w:ascii="Times New Roman" w:hAnsi="Times New Roman" w:cs="Times New Roman"/>
+        </w:rPr>
+        <w:t xml:space="preserve"> – </w:t>
+      </w:r>
+      <w:r>
+        <w:rPr>
+          <w:rFonts w:ascii="Times New Roman" w:hAnsi="Times New Roman" w:cs="Times New Roman"/>
+          <w:b/>
+          <w:bCs/>
+        </w:rPr>
+        <w:t>Smallest increase in population since 1</w:t>
+      </w:r>
+      <w:r>
+        <w:rPr>
+          <w:rFonts w:ascii="Times New Roman" w:hAnsi="Times New Roman" w:cs="Times New Roman"/>
+          <w:b/>
+          <w:bCs/>
+        </w:rPr>
+        <w:t>8</w:t>
+      </w:r>
+      <w:r>
+        <w:rPr>
+          <w:rFonts w:ascii="Times New Roman" w:hAnsi="Times New Roman" w:cs="Times New Roman"/>
+          <w:b/>
+          <w:bCs/>
+        </w:rPr>
+        <w:t>60</w:t>
       </w:r>
     </w:p>
     <w:p>
@@ -363,50 +397,58 @@
         </w:numPr>
         <w:spacing w:line="360" w:lineRule="auto"/>
         <w:rPr>
-          <w:rFonts w:ascii="Arial" w:hAnsi="Arial" w:cs="Arial"/>
-        </w:rPr>
-      </w:pPr>
-      <w:r>
-        <w:rPr>
-          <w:rFonts w:ascii="Arial" w:hAnsi="Arial" w:cs="Arial"/>
+          <w:rFonts w:ascii="Times New Roman" w:hAnsi="Times New Roman" w:cs="Times New Roman"/>
+          <w:b/>
+          <w:bCs/>
+        </w:rPr>
+      </w:pPr>
+      <w:r>
+        <w:rPr>
+          <w:rFonts w:ascii="Times New Roman" w:hAnsi="Times New Roman" w:cs="Times New Roman"/>
         </w:rPr>
         <w:t xml:space="preserve">Describe </w:t>
       </w:r>
       <w:r>
         <w:rPr>
-          <w:rFonts w:ascii="Arial" w:hAnsi="Arial" w:cs="Arial"/>
+          <w:rFonts w:ascii="Times New Roman" w:hAnsi="Times New Roman" w:cs="Times New Roman"/>
         </w:rPr>
         <w:t>the misrepresentation of the population of</w:t>
       </w:r>
       <w:r>
         <w:rPr>
-          <w:rFonts w:ascii="Arial" w:hAnsi="Arial" w:cs="Arial"/>
+          <w:rFonts w:ascii="Times New Roman" w:hAnsi="Times New Roman" w:cs="Times New Roman"/>
         </w:rPr>
         <w:t xml:space="preserve"> people in Texas with Mexican ancestry </w:t>
       </w:r>
       <w:r>
         <w:rPr>
-          <w:rFonts w:ascii="Arial" w:hAnsi="Arial" w:cs="Arial"/>
+          <w:rFonts w:ascii="Times New Roman" w:hAnsi="Times New Roman" w:cs="Times New Roman"/>
         </w:rPr>
         <w:t>on the census of 1940 (p. 348)</w:t>
       </w:r>
       <w:r>
         <w:rPr>
-          <w:rFonts w:ascii="Arial" w:hAnsi="Arial" w:cs="Arial"/>
+          <w:rFonts w:ascii="Times New Roman" w:hAnsi="Times New Roman" w:cs="Times New Roman"/>
         </w:rPr>
         <w:t xml:space="preserve"> - </w:t>
       </w:r>
-      <w:r>
-        <w:rPr>
-          <w:rFonts w:ascii="Arial" w:hAnsi="Arial" w:cs="Arial"/>
-        </w:rPr>
-        <w:t>Mexican-Americans decreased</w:t>
-      </w:r>
-      <w:r>
-        <w:rPr>
-          <w:rFonts w:ascii="Arial" w:hAnsi="Arial" w:cs="Arial"/>
-        </w:rPr>
-        <w:t xml:space="preserve"> by 200k</w:t>
+      <w:proofErr w:type="gramStart"/>
+      <w:r>
+        <w:rPr>
+          <w:rFonts w:ascii="Times New Roman" w:hAnsi="Times New Roman" w:cs="Times New Roman"/>
+          <w:b/>
+          <w:bCs/>
+        </w:rPr>
+        <w:t>Mexican-Americans</w:t>
+      </w:r>
+      <w:proofErr w:type="gramEnd"/>
+      <w:r>
+        <w:rPr>
+          <w:rFonts w:ascii="Times New Roman" w:hAnsi="Times New Roman" w:cs="Times New Roman"/>
+          <w:b/>
+          <w:bCs/>
+        </w:rPr>
+        <w:t xml:space="preserve"> decreased by 200k</w:t>
       </w:r>
     </w:p>
     <w:p>
@@ -418,21 +460,39 @@
         </w:numPr>
         <w:spacing w:line="360" w:lineRule="auto"/>
         <w:rPr>
-          <w:rFonts w:ascii="Arial" w:hAnsi="Arial" w:cs="Arial"/>
-        </w:rPr>
-      </w:pPr>
-      <w:r>
-        <w:rPr>
-          <w:rFonts w:ascii="Arial" w:hAnsi="Arial" w:cs="Arial"/>
+          <w:rFonts w:ascii="Times New Roman" w:hAnsi="Times New Roman" w:cs="Times New Roman"/>
+        </w:rPr>
+      </w:pPr>
+      <w:r>
+        <w:rPr>
+          <w:rFonts w:ascii="Times New Roman" w:hAnsi="Times New Roman" w:cs="Times New Roman"/>
         </w:rPr>
         <w:t>How did Texans react to Pearl Harbor on the day following the attack? (p. 349)</w:t>
       </w:r>
       <w:r>
         <w:rPr>
-          <w:rFonts w:ascii="Arial" w:hAnsi="Arial" w:cs="Arial"/>
-        </w:rPr>
-        <w:t xml:space="preserve"> – Thousands enlisted</w:t>
-      </w:r>
+          <w:rFonts w:ascii="Times New Roman" w:hAnsi="Times New Roman" w:cs="Times New Roman"/>
+        </w:rPr>
+        <w:t xml:space="preserve"> – </w:t>
+      </w:r>
+      <w:r>
+        <w:rPr>
+          <w:rFonts w:ascii="Times New Roman" w:hAnsi="Times New Roman" w:cs="Times New Roman"/>
+          <w:b/>
+          <w:bCs/>
+        </w:rPr>
+        <w:t xml:space="preserve">Thousands </w:t>
+      </w:r>
+      <w:proofErr w:type="gramStart"/>
+      <w:r>
+        <w:rPr>
+          <w:rFonts w:ascii="Times New Roman" w:hAnsi="Times New Roman" w:cs="Times New Roman"/>
+          <w:b/>
+          <w:bCs/>
+        </w:rPr>
+        <w:t>enlisted</w:t>
+      </w:r>
+      <w:proofErr w:type="gramEnd"/>
     </w:p>
     <w:p>
       <w:pPr>
@@ -443,51 +503,65 @@
         </w:numPr>
         <w:spacing w:line="360" w:lineRule="auto"/>
         <w:rPr>
-          <w:rFonts w:ascii="Arial" w:hAnsi="Arial" w:cs="Arial"/>
-        </w:rPr>
-      </w:pPr>
-      <w:r>
-        <w:rPr>
-          <w:rFonts w:ascii="Arial" w:hAnsi="Arial" w:cs="Arial"/>
+          <w:rFonts w:ascii="Times New Roman" w:hAnsi="Times New Roman" w:cs="Times New Roman"/>
+          <w:b/>
+          <w:bCs/>
+        </w:rPr>
+      </w:pPr>
+      <w:r>
+        <w:rPr>
+          <w:rFonts w:ascii="Times New Roman" w:hAnsi="Times New Roman" w:cs="Times New Roman"/>
         </w:rPr>
         <w:t>Describe the varying reactions of Texans upon learning of the stock market crash</w:t>
       </w:r>
       <w:r>
         <w:rPr>
-          <w:rFonts w:ascii="Arial" w:hAnsi="Arial" w:cs="Arial"/>
+          <w:rFonts w:ascii="Times New Roman" w:hAnsi="Times New Roman" w:cs="Times New Roman"/>
         </w:rPr>
         <w:t xml:space="preserve"> (include the role of newspapers)</w:t>
       </w:r>
       <w:r>
         <w:rPr>
-          <w:rFonts w:ascii="Arial" w:hAnsi="Arial" w:cs="Arial"/>
+          <w:rFonts w:ascii="Times New Roman" w:hAnsi="Times New Roman" w:cs="Times New Roman"/>
         </w:rPr>
         <w:t>. (p.350)</w:t>
       </w:r>
       <w:r>
         <w:rPr>
-          <w:rFonts w:ascii="Arial" w:hAnsi="Arial" w:cs="Arial"/>
+          <w:rFonts w:ascii="Times New Roman" w:hAnsi="Times New Roman" w:cs="Times New Roman"/>
         </w:rPr>
         <w:t xml:space="preserve"> </w:t>
       </w:r>
       <w:r>
         <w:rPr>
-          <w:rFonts w:ascii="Arial" w:hAnsi="Arial" w:cs="Arial"/>
+          <w:rFonts w:ascii="Times New Roman" w:hAnsi="Times New Roman" w:cs="Times New Roman"/>
         </w:rPr>
         <w:t>–</w:t>
       </w:r>
       <w:r>
         <w:rPr>
-          <w:rFonts w:ascii="Arial" w:hAnsi="Arial" w:cs="Arial"/>
+          <w:rFonts w:ascii="Times New Roman" w:hAnsi="Times New Roman" w:cs="Times New Roman"/>
         </w:rPr>
         <w:t xml:space="preserve"> </w:t>
       </w:r>
       <w:r>
         <w:rPr>
-          <w:rFonts w:ascii="Arial" w:hAnsi="Arial" w:cs="Arial"/>
-        </w:rPr>
-        <w:t>Most didn’t care as agriculture was largely unaffected</w:t>
-      </w:r>
+          <w:rFonts w:ascii="Times New Roman" w:hAnsi="Times New Roman" w:cs="Times New Roman"/>
+          <w:b/>
+          <w:bCs/>
+        </w:rPr>
+        <w:t xml:space="preserve">Most didn’t care as agriculture was largely </w:t>
+      </w:r>
+      <w:proofErr w:type="gramStart"/>
+      <w:r>
+        <w:rPr>
+          <w:rFonts w:ascii="Times New Roman" w:hAnsi="Times New Roman" w:cs="Times New Roman"/>
+          <w:b/>
+          <w:bCs/>
+        </w:rPr>
+        <w:t>unaffected</w:t>
+      </w:r>
+      <w:proofErr w:type="gramEnd"/>
     </w:p>
     <w:p>
       <w:pPr>
@@ -498,21 +572,39 @@
         </w:numPr>
         <w:spacing w:line="360" w:lineRule="auto"/>
         <w:rPr>
-          <w:rFonts w:ascii="Arial" w:hAnsi="Arial" w:cs="Arial"/>
-        </w:rPr>
-      </w:pPr>
-      <w:r>
-        <w:rPr>
-          <w:rFonts w:ascii="Arial" w:hAnsi="Arial" w:cs="Arial"/>
+          <w:rFonts w:ascii="Times New Roman" w:hAnsi="Times New Roman" w:cs="Times New Roman"/>
+        </w:rPr>
+      </w:pPr>
+      <w:r>
+        <w:rPr>
+          <w:rFonts w:ascii="Times New Roman" w:hAnsi="Times New Roman" w:cs="Times New Roman"/>
         </w:rPr>
         <w:t>Describe the effects of the stock market crash in Dallas, San Antonio, Houston, and Austin. (p. 350-351)</w:t>
       </w:r>
       <w:r>
         <w:rPr>
-          <w:rFonts w:ascii="Arial" w:hAnsi="Arial" w:cs="Arial"/>
-        </w:rPr>
-        <w:t xml:space="preserve"> – construction in Dallas waned, San Antonio had dire circumstances, Houston hit hardest with unemployment, Austin affected least due to government employment</w:t>
-      </w:r>
+          <w:rFonts w:ascii="Times New Roman" w:hAnsi="Times New Roman" w:cs="Times New Roman"/>
+        </w:rPr>
+        <w:t xml:space="preserve"> – </w:t>
+      </w:r>
+      <w:r>
+        <w:rPr>
+          <w:rFonts w:ascii="Times New Roman" w:hAnsi="Times New Roman" w:cs="Times New Roman"/>
+          <w:b/>
+          <w:bCs/>
+        </w:rPr>
+        <w:t xml:space="preserve">construction in Dallas waned, San Antonio had dire circumstances, Houston hit hardest with unemployment, Austin affected least due to government </w:t>
+      </w:r>
+      <w:proofErr w:type="gramStart"/>
+      <w:r>
+        <w:rPr>
+          <w:rFonts w:ascii="Times New Roman" w:hAnsi="Times New Roman" w:cs="Times New Roman"/>
+          <w:b/>
+          <w:bCs/>
+        </w:rPr>
+        <w:t>employment</w:t>
+      </w:r>
+      <w:proofErr w:type="gramEnd"/>
     </w:p>
     <w:p>
       <w:pPr>
@@ -523,21 +615,41 @@
         </w:numPr>
         <w:spacing w:line="360" w:lineRule="auto"/>
         <w:rPr>
-          <w:rFonts w:ascii="Arial" w:hAnsi="Arial" w:cs="Arial"/>
-        </w:rPr>
-      </w:pPr>
-      <w:r>
-        <w:rPr>
-          <w:rFonts w:ascii="Arial" w:hAnsi="Arial" w:cs="Arial"/>
+          <w:rFonts w:ascii="Times New Roman" w:hAnsi="Times New Roman" w:cs="Times New Roman"/>
+          <w:b/>
+          <w:bCs/>
+        </w:rPr>
+      </w:pPr>
+      <w:r>
+        <w:rPr>
+          <w:rFonts w:ascii="Times New Roman" w:hAnsi="Times New Roman" w:cs="Times New Roman"/>
         </w:rPr>
         <w:t>Explain how the depression affected agriculture in Texas. (p. 351)</w:t>
       </w:r>
       <w:r>
         <w:rPr>
-          <w:rFonts w:ascii="Arial" w:hAnsi="Arial" w:cs="Arial"/>
-        </w:rPr>
-        <w:t xml:space="preserve"> – Cotton and cattle dropped in price</w:t>
-      </w:r>
+          <w:rFonts w:ascii="Times New Roman" w:hAnsi="Times New Roman" w:cs="Times New Roman"/>
+        </w:rPr>
+        <w:t xml:space="preserve"> – </w:t>
+      </w:r>
+      <w:r>
+        <w:rPr>
+          <w:rFonts w:ascii="Times New Roman" w:hAnsi="Times New Roman" w:cs="Times New Roman"/>
+          <w:b/>
+          <w:bCs/>
+        </w:rPr>
+        <w:t xml:space="preserve">Cotton and cattle dropped in </w:t>
+      </w:r>
+      <w:proofErr w:type="gramStart"/>
+      <w:r>
+        <w:rPr>
+          <w:rFonts w:ascii="Times New Roman" w:hAnsi="Times New Roman" w:cs="Times New Roman"/>
+          <w:b/>
+          <w:bCs/>
+        </w:rPr>
+        <w:t>price</w:t>
+      </w:r>
+      <w:proofErr w:type="gramEnd"/>
     </w:p>
     <w:p>
       <w:pPr>
@@ -548,48 +660,52 @@
         </w:numPr>
         <w:spacing w:line="360" w:lineRule="auto"/>
         <w:rPr>
-          <w:rFonts w:ascii="Arial" w:hAnsi="Arial" w:cs="Arial"/>
-        </w:rPr>
-      </w:pPr>
-      <w:r>
-        <w:rPr>
-          <w:rFonts w:ascii="Arial" w:hAnsi="Arial" w:cs="Arial"/>
+          <w:rFonts w:ascii="Times New Roman" w:hAnsi="Times New Roman" w:cs="Times New Roman"/>
+          <w:b/>
+          <w:bCs/>
+        </w:rPr>
+      </w:pPr>
+      <w:r>
+        <w:rPr>
+          <w:rFonts w:ascii="Times New Roman" w:hAnsi="Times New Roman" w:cs="Times New Roman"/>
         </w:rPr>
         <w:t xml:space="preserve">What occurred </w:t>
       </w:r>
       <w:r>
         <w:rPr>
-          <w:rFonts w:ascii="Arial" w:hAnsi="Arial" w:cs="Arial"/>
+          <w:rFonts w:ascii="Times New Roman" w:hAnsi="Times New Roman" w:cs="Times New Roman"/>
         </w:rPr>
         <w:t>i</w:t>
       </w:r>
       <w:r>
         <w:rPr>
-          <w:rFonts w:ascii="Arial" w:hAnsi="Arial" w:cs="Arial"/>
+          <w:rFonts w:ascii="Times New Roman" w:hAnsi="Times New Roman" w:cs="Times New Roman"/>
         </w:rPr>
         <w:t>n 1938 involving pecan shellers in Texas? (p. 351)</w:t>
       </w:r>
       <w:r>
         <w:rPr>
-          <w:rFonts w:ascii="Arial" w:hAnsi="Arial" w:cs="Arial"/>
+          <w:rFonts w:ascii="Times New Roman" w:hAnsi="Times New Roman" w:cs="Times New Roman"/>
         </w:rPr>
         <w:t xml:space="preserve"> </w:t>
       </w:r>
       <w:r>
         <w:rPr>
-          <w:rFonts w:ascii="Arial" w:hAnsi="Arial" w:cs="Arial"/>
+          <w:rFonts w:ascii="Times New Roman" w:hAnsi="Times New Roman" w:cs="Times New Roman"/>
         </w:rPr>
         <w:t>–</w:t>
       </w:r>
       <w:r>
         <w:rPr>
-          <w:rFonts w:ascii="Arial" w:hAnsi="Arial" w:cs="Arial"/>
+          <w:rFonts w:ascii="Times New Roman" w:hAnsi="Times New Roman" w:cs="Times New Roman"/>
         </w:rPr>
         <w:t xml:space="preserve"> </w:t>
       </w:r>
       <w:r>
         <w:rPr>
-          <w:rFonts w:ascii="Arial" w:hAnsi="Arial" w:cs="Arial"/>
+          <w:rFonts w:ascii="Times New Roman" w:hAnsi="Times New Roman" w:cs="Times New Roman"/>
+          <w:b/>
+          <w:bCs/>
         </w:rPr>
         <w:t>Pecan shell strike of 12,000 people</w:t>
       </w:r>
@@ -603,36 +719,40 @@
         </w:numPr>
         <w:spacing w:line="360" w:lineRule="auto"/>
         <w:rPr>
-          <w:rFonts w:ascii="Arial" w:hAnsi="Arial" w:cs="Arial"/>
-        </w:rPr>
-      </w:pPr>
-      <w:r>
-        <w:rPr>
-          <w:rFonts w:ascii="Arial" w:hAnsi="Arial" w:cs="Arial"/>
+          <w:rFonts w:ascii="Times New Roman" w:hAnsi="Times New Roman" w:cs="Times New Roman"/>
+          <w:b/>
+          <w:bCs/>
+        </w:rPr>
+      </w:pPr>
+      <w:r>
+        <w:rPr>
+          <w:rFonts w:ascii="Times New Roman" w:hAnsi="Times New Roman" w:cs="Times New Roman"/>
         </w:rPr>
         <w:t>What were Hoovervilles and Hoover blankets? (p. 351)</w:t>
       </w:r>
       <w:r>
         <w:rPr>
-          <w:rFonts w:ascii="Arial" w:hAnsi="Arial" w:cs="Arial"/>
+          <w:rFonts w:ascii="Times New Roman" w:hAnsi="Times New Roman" w:cs="Times New Roman"/>
         </w:rPr>
         <w:t xml:space="preserve"> </w:t>
       </w:r>
       <w:r>
         <w:rPr>
-          <w:rFonts w:ascii="Arial" w:hAnsi="Arial" w:cs="Arial"/>
+          <w:rFonts w:ascii="Times New Roman" w:hAnsi="Times New Roman" w:cs="Times New Roman"/>
         </w:rPr>
         <w:t>–</w:t>
       </w:r>
       <w:r>
         <w:rPr>
-          <w:rFonts w:ascii="Arial" w:hAnsi="Arial" w:cs="Arial"/>
+          <w:rFonts w:ascii="Times New Roman" w:hAnsi="Times New Roman" w:cs="Times New Roman"/>
         </w:rPr>
         <w:t xml:space="preserve"> </w:t>
       </w:r>
       <w:r>
         <w:rPr>
-          <w:rFonts w:ascii="Arial" w:hAnsi="Arial" w:cs="Arial"/>
+          <w:rFonts w:ascii="Times New Roman" w:hAnsi="Times New Roman" w:cs="Times New Roman"/>
+          <w:b/>
+          <w:bCs/>
         </w:rPr>
         <w:t>Shanty towns and newspapers</w:t>
       </w:r>
@@ -646,20 +766,31 @@
         </w:numPr>
         <w:spacing w:line="360" w:lineRule="auto"/>
         <w:rPr>
-          <w:rFonts w:ascii="Arial" w:hAnsi="Arial" w:cs="Arial"/>
-        </w:rPr>
-      </w:pPr>
-      <w:r>
-        <w:rPr>
-          <w:rFonts w:ascii="Arial" w:hAnsi="Arial" w:cs="Arial"/>
-        </w:rPr>
+          <w:rFonts w:ascii="Times New Roman" w:hAnsi="Times New Roman" w:cs="Times New Roman"/>
+          <w:b/>
+          <w:bCs/>
+        </w:rPr>
+      </w:pPr>
+      <w:r>
+        <w:rPr>
+          <w:rFonts w:ascii="Times New Roman" w:hAnsi="Times New Roman" w:cs="Times New Roman"/>
+        </w:rPr>
+        <w:lastRenderedPageBreak/>
         <w:t>What were the three Rs of the New Deal? (p. 354)</w:t>
       </w:r>
       <w:r>
         <w:rPr>
-          <w:rFonts w:ascii="Arial" w:hAnsi="Arial" w:cs="Arial"/>
-        </w:rPr>
-        <w:t xml:space="preserve"> – Relief, recovery, and reform</w:t>
+          <w:rFonts w:ascii="Times New Roman" w:hAnsi="Times New Roman" w:cs="Times New Roman"/>
+        </w:rPr>
+        <w:t xml:space="preserve"> – </w:t>
+      </w:r>
+      <w:r>
+        <w:rPr>
+          <w:rFonts w:ascii="Times New Roman" w:hAnsi="Times New Roman" w:cs="Times New Roman"/>
+          <w:b/>
+          <w:bCs/>
+        </w:rPr>
+        <w:t>Relief, recovery, and reform</w:t>
       </w:r>
     </w:p>
     <w:p>
@@ -671,43 +802,42 @@
         </w:numPr>
         <w:spacing w:line="360" w:lineRule="auto"/>
         <w:rPr>
-          <w:rFonts w:ascii="Arial" w:hAnsi="Arial" w:cs="Arial"/>
-        </w:rPr>
-      </w:pPr>
-      <w:r>
-        <w:rPr>
-          <w:rFonts w:ascii="Arial" w:hAnsi="Arial" w:cs="Arial"/>
-        </w:rPr>
-        <w:lastRenderedPageBreak/>
+          <w:rFonts w:ascii="Times New Roman" w:hAnsi="Times New Roman" w:cs="Times New Roman"/>
+        </w:rPr>
+      </w:pPr>
+      <w:r>
+        <w:rPr>
+          <w:rFonts w:ascii="Times New Roman" w:hAnsi="Times New Roman" w:cs="Times New Roman"/>
+        </w:rPr>
         <w:t>Describe the purpose of the following organizations</w:t>
       </w:r>
       <w:r>
         <w:rPr>
-          <w:rFonts w:ascii="Arial" w:hAnsi="Arial" w:cs="Arial"/>
+          <w:rFonts w:ascii="Times New Roman" w:hAnsi="Times New Roman" w:cs="Times New Roman"/>
         </w:rPr>
         <w:t xml:space="preserve"> and Acts</w:t>
       </w:r>
       <w:r>
         <w:rPr>
-          <w:rFonts w:ascii="Arial" w:hAnsi="Arial" w:cs="Arial"/>
+          <w:rFonts w:ascii="Times New Roman" w:hAnsi="Times New Roman" w:cs="Times New Roman"/>
         </w:rPr>
         <w:t xml:space="preserve"> that developed during as part of the New Deal:</w:t>
       </w:r>
       <w:r>
         <w:rPr>
-          <w:rFonts w:ascii="Arial" w:hAnsi="Arial" w:cs="Arial"/>
+          <w:rFonts w:ascii="Times New Roman" w:hAnsi="Times New Roman" w:cs="Times New Roman"/>
         </w:rPr>
         <w:t xml:space="preserve"> (p. 355-3</w:t>
       </w:r>
       <w:r>
         <w:rPr>
-          <w:rFonts w:ascii="Arial" w:hAnsi="Arial" w:cs="Arial"/>
+          <w:rFonts w:ascii="Times New Roman" w:hAnsi="Times New Roman" w:cs="Times New Roman"/>
         </w:rPr>
         <w:t>62</w:t>
       </w:r>
       <w:r>
         <w:rPr>
-          <w:rFonts w:ascii="Arial" w:hAnsi="Arial" w:cs="Arial"/>
+          <w:rFonts w:ascii="Times New Roman" w:hAnsi="Times New Roman" w:cs="Times New Roman"/>
         </w:rPr>
         <w:t>)</w:t>
       </w:r>
@@ -721,20 +851,30 @@
         </w:numPr>
         <w:spacing w:line="360" w:lineRule="auto"/>
         <w:rPr>
-          <w:rFonts w:ascii="Arial" w:hAnsi="Arial" w:cs="Arial"/>
-        </w:rPr>
-      </w:pPr>
-      <w:r>
-        <w:rPr>
-          <w:rFonts w:ascii="Arial" w:hAnsi="Arial" w:cs="Arial"/>
+          <w:rFonts w:ascii="Times New Roman" w:hAnsi="Times New Roman" w:cs="Times New Roman"/>
+          <w:b/>
+          <w:bCs/>
+        </w:rPr>
+      </w:pPr>
+      <w:r>
+        <w:rPr>
+          <w:rFonts w:ascii="Times New Roman" w:hAnsi="Times New Roman" w:cs="Times New Roman"/>
         </w:rPr>
         <w:t>Reconstruction Finance Corporation (RFC)</w:t>
       </w:r>
       <w:r>
         <w:rPr>
-          <w:rFonts w:ascii="Arial" w:hAnsi="Arial" w:cs="Arial"/>
-        </w:rPr>
-        <w:t xml:space="preserve"> – Investor in American Economy</w:t>
+          <w:rFonts w:ascii="Times New Roman" w:hAnsi="Times New Roman" w:cs="Times New Roman"/>
+        </w:rPr>
+        <w:t xml:space="preserve"> – </w:t>
+      </w:r>
+      <w:r>
+        <w:rPr>
+          <w:rFonts w:ascii="Times New Roman" w:hAnsi="Times New Roman" w:cs="Times New Roman"/>
+          <w:b/>
+          <w:bCs/>
+        </w:rPr>
+        <w:t>Investor in American Economy</w:t>
       </w:r>
     </w:p>
     <w:p>
@@ -746,20 +886,28 @@
         </w:numPr>
         <w:spacing w:line="360" w:lineRule="auto"/>
         <w:rPr>
-          <w:rFonts w:ascii="Arial" w:hAnsi="Arial" w:cs="Arial"/>
-        </w:rPr>
-      </w:pPr>
-      <w:r>
-        <w:rPr>
-          <w:rFonts w:ascii="Arial" w:hAnsi="Arial" w:cs="Arial"/>
+          <w:rFonts w:ascii="Times New Roman" w:hAnsi="Times New Roman" w:cs="Times New Roman"/>
+        </w:rPr>
+      </w:pPr>
+      <w:r>
+        <w:rPr>
+          <w:rFonts w:ascii="Times New Roman" w:hAnsi="Times New Roman" w:cs="Times New Roman"/>
         </w:rPr>
         <w:t>Federal Emergency Relief Act (FERA)</w:t>
       </w:r>
       <w:r>
         <w:rPr>
-          <w:rFonts w:ascii="Arial" w:hAnsi="Arial" w:cs="Arial"/>
-        </w:rPr>
-        <w:t xml:space="preserve"> – Funded states, 3-1 ratio</w:t>
+          <w:rFonts w:ascii="Times New Roman" w:hAnsi="Times New Roman" w:cs="Times New Roman"/>
+        </w:rPr>
+        <w:t xml:space="preserve"> – </w:t>
+      </w:r>
+      <w:r>
+        <w:rPr>
+          <w:rFonts w:ascii="Times New Roman" w:hAnsi="Times New Roman" w:cs="Times New Roman"/>
+          <w:b/>
+          <w:bCs/>
+        </w:rPr>
+        <w:t>Funded states, 3-1 ratio</w:t>
       </w:r>
     </w:p>
     <w:p>
@@ -771,39 +919,53 @@
         </w:numPr>
         <w:spacing w:line="360" w:lineRule="auto"/>
         <w:rPr>
-          <w:rFonts w:ascii="Arial" w:hAnsi="Arial" w:cs="Arial"/>
-        </w:rPr>
-      </w:pPr>
-      <w:r>
-        <w:rPr>
-          <w:rFonts w:ascii="Arial" w:hAnsi="Arial" w:cs="Arial"/>
+          <w:rFonts w:ascii="Times New Roman" w:hAnsi="Times New Roman" w:cs="Times New Roman"/>
+          <w:b/>
+          <w:bCs/>
+        </w:rPr>
+      </w:pPr>
+      <w:r>
+        <w:rPr>
+          <w:rFonts w:ascii="Times New Roman" w:hAnsi="Times New Roman" w:cs="Times New Roman"/>
         </w:rPr>
         <w:t>Civilian Conservation Corps (CCC)</w:t>
       </w:r>
       <w:r>
         <w:rPr>
-          <w:rFonts w:ascii="Arial" w:hAnsi="Arial" w:cs="Arial"/>
+          <w:rFonts w:ascii="Times New Roman" w:hAnsi="Times New Roman" w:cs="Times New Roman"/>
         </w:rPr>
         <w:t xml:space="preserve"> </w:t>
       </w:r>
       <w:r>
         <w:rPr>
-          <w:rFonts w:ascii="Arial" w:hAnsi="Arial" w:cs="Arial"/>
+          <w:rFonts w:ascii="Times New Roman" w:hAnsi="Times New Roman" w:cs="Times New Roman"/>
         </w:rPr>
         <w:t>–</w:t>
       </w:r>
       <w:r>
         <w:rPr>
-          <w:rFonts w:ascii="Arial" w:hAnsi="Arial" w:cs="Arial"/>
+          <w:rFonts w:ascii="Times New Roman" w:hAnsi="Times New Roman" w:cs="Times New Roman"/>
         </w:rPr>
         <w:t xml:space="preserve"> </w:t>
       </w:r>
       <w:r>
         <w:rPr>
-          <w:rFonts w:ascii="Arial" w:hAnsi="Arial" w:cs="Arial"/>
-        </w:rPr>
-        <w:t>Gave work to young single men to help provide for their families</w:t>
-      </w:r>
+          <w:rFonts w:ascii="Times New Roman" w:hAnsi="Times New Roman" w:cs="Times New Roman"/>
+          <w:b/>
+          <w:bCs/>
+        </w:rPr>
+        <w:t xml:space="preserve">Gave work to young single men to help provide for their </w:t>
+      </w:r>
+      <w:proofErr w:type="gramStart"/>
+      <w:r>
+        <w:rPr>
+          <w:rFonts w:ascii="Times New Roman" w:hAnsi="Times New Roman" w:cs="Times New Roman"/>
+          <w:b/>
+          <w:bCs/>
+        </w:rPr>
+        <w:t>families</w:t>
+      </w:r>
+      <w:proofErr w:type="gramEnd"/>
     </w:p>
     <w:p>
       <w:pPr>
@@ -814,21 +976,41 @@
         </w:numPr>
         <w:spacing w:line="360" w:lineRule="auto"/>
         <w:rPr>
-          <w:rFonts w:ascii="Arial" w:hAnsi="Arial" w:cs="Arial"/>
-        </w:rPr>
-      </w:pPr>
-      <w:r>
-        <w:rPr>
-          <w:rFonts w:ascii="Arial" w:hAnsi="Arial" w:cs="Arial"/>
+          <w:rFonts w:ascii="Times New Roman" w:hAnsi="Times New Roman" w:cs="Times New Roman"/>
+          <w:b/>
+          <w:bCs/>
+        </w:rPr>
+      </w:pPr>
+      <w:r>
+        <w:rPr>
+          <w:rFonts w:ascii="Times New Roman" w:hAnsi="Times New Roman" w:cs="Times New Roman"/>
         </w:rPr>
         <w:t>Civil Works Administration (CWA)</w:t>
       </w:r>
       <w:r>
         <w:rPr>
-          <w:rFonts w:ascii="Arial" w:hAnsi="Arial" w:cs="Arial"/>
-        </w:rPr>
-        <w:t xml:space="preserve"> – Provided non-lasting work to unemployed</w:t>
-      </w:r>
+          <w:rFonts w:ascii="Times New Roman" w:hAnsi="Times New Roman" w:cs="Times New Roman"/>
+        </w:rPr>
+        <w:t xml:space="preserve"> – </w:t>
+      </w:r>
+      <w:r>
+        <w:rPr>
+          <w:rFonts w:ascii="Times New Roman" w:hAnsi="Times New Roman" w:cs="Times New Roman"/>
+          <w:b/>
+          <w:bCs/>
+        </w:rPr>
+        <w:t xml:space="preserve">Provided non-lasting work to </w:t>
+      </w:r>
+      <w:proofErr w:type="gramStart"/>
+      <w:r>
+        <w:rPr>
+          <w:rFonts w:ascii="Times New Roman" w:hAnsi="Times New Roman" w:cs="Times New Roman"/>
+          <w:b/>
+          <w:bCs/>
+        </w:rPr>
+        <w:t>unemployed</w:t>
+      </w:r>
+      <w:proofErr w:type="gramEnd"/>
     </w:p>
     <w:p>
       <w:pPr>
@@ -839,41 +1021,61 @@
         </w:numPr>
         <w:spacing w:line="360" w:lineRule="auto"/>
         <w:rPr>
-          <w:rFonts w:ascii="Arial" w:hAnsi="Arial" w:cs="Arial"/>
-        </w:rPr>
-      </w:pPr>
-      <w:r>
-        <w:rPr>
-          <w:rFonts w:ascii="Arial" w:hAnsi="Arial" w:cs="Arial"/>
+          <w:rFonts w:ascii="Times New Roman" w:hAnsi="Times New Roman" w:cs="Times New Roman"/>
+          <w:b/>
+          <w:bCs/>
+        </w:rPr>
+      </w:pPr>
+      <w:r>
+        <w:rPr>
+          <w:rFonts w:ascii="Times New Roman" w:hAnsi="Times New Roman" w:cs="Times New Roman"/>
         </w:rPr>
         <w:t>Agricultural Adjustment Act (AAA)</w:t>
       </w:r>
       <w:r>
         <w:rPr>
-          <w:rFonts w:ascii="Arial" w:hAnsi="Arial" w:cs="Arial"/>
-        </w:rPr>
-        <w:t xml:space="preserve"> – Provided subsidies to farms that accepted limitations</w:t>
-      </w:r>
+          <w:rFonts w:ascii="Times New Roman" w:hAnsi="Times New Roman" w:cs="Times New Roman"/>
+        </w:rPr>
+        <w:t xml:space="preserve"> – </w:t>
+      </w:r>
+      <w:r>
+        <w:rPr>
+          <w:rFonts w:ascii="Times New Roman" w:hAnsi="Times New Roman" w:cs="Times New Roman"/>
+          <w:b/>
+          <w:bCs/>
+        </w:rPr>
+        <w:t xml:space="preserve">Provided subsidies to farms that accepted </w:t>
+      </w:r>
+      <w:proofErr w:type="gramStart"/>
+      <w:r>
+        <w:rPr>
+          <w:rFonts w:ascii="Times New Roman" w:hAnsi="Times New Roman" w:cs="Times New Roman"/>
+          <w:b/>
+          <w:bCs/>
+        </w:rPr>
+        <w:t>limitations</w:t>
+      </w:r>
+      <w:proofErr w:type="gramEnd"/>
     </w:p>
     <w:p>
       <w:pPr>
         <w:spacing w:line="360" w:lineRule="auto"/>
         <w:ind w:left="1440"/>
         <w:rPr>
-          <w:rFonts w:ascii="Arial" w:hAnsi="Arial" w:cs="Arial"/>
-        </w:rPr>
-      </w:pPr>
-    </w:p>
-    <w:p>
-      <w:pPr>
-        <w:spacing w:line="360" w:lineRule="auto"/>
-        <w:rPr>
-          <w:rFonts w:ascii="Arial" w:hAnsi="Arial" w:cs="Arial"/>
-        </w:rPr>
-      </w:pPr>
-      <w:r>
-        <w:rPr>
-          <w:rFonts w:ascii="Arial" w:hAnsi="Arial" w:cs="Arial"/>
+          <w:rFonts w:ascii="Times New Roman" w:hAnsi="Times New Roman" w:cs="Times New Roman"/>
+        </w:rPr>
+      </w:pPr>
+    </w:p>
+    <w:p>
+      <w:pPr>
+        <w:spacing w:line="360" w:lineRule="auto"/>
+        <w:rPr>
+          <w:rFonts w:ascii="Times New Roman" w:hAnsi="Times New Roman" w:cs="Times New Roman"/>
+        </w:rPr>
+      </w:pPr>
+      <w:r>
+        <w:rPr>
+          <w:rFonts w:ascii="Times New Roman" w:hAnsi="Times New Roman" w:cs="Times New Roman"/>
           <w:noProof/>
           <w14:ligatures w14:val="standardContextual"/>
         </w:rPr>
@@ -932,7 +1134,7 @@
           </mc:Choice>
           <mc:Fallback>
             <w:pict>
-              <v:line w14:anchorId="47725FEB" id="Straight Connector 1" o:spid="_x0000_s1026" style="position:absolute;z-index:251663360;visibility:visible;mso-wrap-style:square;mso-width-percent:0;mso-wrap-distance-left:9pt;mso-wrap-distance-top:0;mso-wrap-distance-right:9pt;mso-wrap-distance-bottom:0;mso-position-horizontal:absolute;mso-position-horizontal-relative:text;mso-position-vertical:absolute;mso-position-vertical-relative:text;mso-width-percent:0;mso-width-relative:margin" from="0,-.05pt" to="601.1pt,-.05pt" o:gfxdata="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" strokecolor="#4472c4 [3204]" strokeweight=".5pt">
+              <v:line w14:anchorId="3177194E" id="Straight Connector 1" o:spid="_x0000_s1026" style="position:absolute;z-index:251663360;visibility:visible;mso-wrap-style:square;mso-width-percent:0;mso-wrap-distance-left:9pt;mso-wrap-distance-top:0;mso-wrap-distance-right:9pt;mso-wrap-distance-bottom:0;mso-position-horizontal:absolute;mso-position-horizontal-relative:text;mso-position-vertical:absolute;mso-position-vertical-relative:text;mso-width-percent:0;mso-width-relative:margin" from="0,-.05pt" to="601.1pt,-.05pt" o:gfxdata="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" strokecolor="#4472c4 [3204]" strokeweight=".5pt">
                 <v:stroke joinstyle="miter"/>
               </v:line>
             </w:pict>
@@ -945,7 +1147,7 @@
         <w:spacing w:line="360" w:lineRule="auto"/>
         <w:jc w:val="center"/>
         <w:rPr>
-          <w:rFonts w:ascii="Arial" w:hAnsi="Arial" w:cs="Arial"/>
+          <w:rFonts w:ascii="Times New Roman" w:hAnsi="Times New Roman" w:cs="Times New Roman"/>
           <w:b/>
           <w:bCs/>
         </w:rPr>
@@ -953,7 +1155,7 @@
       <w:r>
         <w:rPr>
           <w:rStyle w:val="textlayer--absolute"/>
-          <w:rFonts w:ascii="Arial" w:hAnsi="Arial" w:cs="Arial"/>
+          <w:rFonts w:ascii="Times New Roman" w:hAnsi="Times New Roman" w:cs="Times New Roman"/>
           <w:b/>
           <w:bCs/>
         </w:rPr>
@@ -961,7 +1163,7 @@
       </w:r>
       <w:r>
         <w:rPr>
-          <w:rFonts w:ascii="Arial" w:hAnsi="Arial" w:cs="Arial"/>
+          <w:rFonts w:ascii="Times New Roman" w:hAnsi="Times New Roman" w:cs="Times New Roman"/>
           <w:b/>
           <w:bCs/>
           <w:color w:val="000000"/>
@@ -971,7 +1173,7 @@
       <w:r>
         <w:rPr>
           <w:rStyle w:val="textlayer--absolute"/>
-          <w:rFonts w:ascii="Arial" w:hAnsi="Arial" w:cs="Arial"/>
+          <w:rFonts w:ascii="Times New Roman" w:hAnsi="Times New Roman" w:cs="Times New Roman"/>
           <w:b/>
           <w:bCs/>
         </w:rPr>
@@ -987,39 +1189,51 @@
         </w:numPr>
         <w:spacing w:line="360" w:lineRule="auto"/>
         <w:rPr>
-          <w:rFonts w:ascii="Arial" w:hAnsi="Arial" w:cs="Arial"/>
-        </w:rPr>
-      </w:pPr>
-      <w:r>
-        <w:rPr>
-          <w:rFonts w:ascii="Arial" w:hAnsi="Arial" w:cs="Arial"/>
+          <w:rFonts w:ascii="Times New Roman" w:hAnsi="Times New Roman" w:cs="Times New Roman"/>
+        </w:rPr>
+      </w:pPr>
+      <w:r>
+        <w:rPr>
+          <w:rFonts w:ascii="Times New Roman" w:hAnsi="Times New Roman" w:cs="Times New Roman"/>
         </w:rPr>
         <w:t>Reynold’s Aluminum at Corpus Christi: How did the Gulf of Mexico impact it’s success? (p. 378)</w:t>
       </w:r>
       <w:r>
         <w:rPr>
-          <w:rFonts w:ascii="Arial" w:hAnsi="Arial" w:cs="Arial"/>
+          <w:rFonts w:ascii="Times New Roman" w:hAnsi="Times New Roman" w:cs="Times New Roman"/>
         </w:rPr>
         <w:t xml:space="preserve"> </w:t>
       </w:r>
       <w:r>
         <w:rPr>
-          <w:rFonts w:ascii="Arial" w:hAnsi="Arial" w:cs="Arial"/>
+          <w:rFonts w:ascii="Times New Roman" w:hAnsi="Times New Roman" w:cs="Times New Roman"/>
         </w:rPr>
         <w:t>–</w:t>
       </w:r>
       <w:r>
         <w:rPr>
-          <w:rFonts w:ascii="Arial" w:hAnsi="Arial" w:cs="Arial"/>
+          <w:rFonts w:ascii="Times New Roman" w:hAnsi="Times New Roman" w:cs="Times New Roman"/>
         </w:rPr>
         <w:t xml:space="preserve"> </w:t>
       </w:r>
       <w:r>
         <w:rPr>
-          <w:rFonts w:ascii="Arial" w:hAnsi="Arial" w:cs="Arial"/>
-        </w:rPr>
-        <w:t>Provided cheap transportation</w:t>
-      </w:r>
+          <w:rFonts w:ascii="Times New Roman" w:hAnsi="Times New Roman" w:cs="Times New Roman"/>
+          <w:b/>
+          <w:bCs/>
+        </w:rPr>
+        <w:t xml:space="preserve">Provided cheap </w:t>
+      </w:r>
+      <w:proofErr w:type="gramStart"/>
+      <w:r>
+        <w:rPr>
+          <w:rFonts w:ascii="Times New Roman" w:hAnsi="Times New Roman" w:cs="Times New Roman"/>
+          <w:b/>
+          <w:bCs/>
+        </w:rPr>
+        <w:t>transportation</w:t>
+      </w:r>
+      <w:proofErr w:type="gramEnd"/>
     </w:p>
     <w:p>
       <w:pPr>
@@ -1030,20 +1244,28 @@
         </w:numPr>
         <w:spacing w:line="360" w:lineRule="auto"/>
         <w:rPr>
-          <w:rFonts w:ascii="Arial" w:hAnsi="Arial" w:cs="Arial"/>
-        </w:rPr>
-      </w:pPr>
-      <w:r>
-        <w:rPr>
-          <w:rFonts w:ascii="Arial" w:hAnsi="Arial" w:cs="Arial"/>
+          <w:rFonts w:ascii="Times New Roman" w:hAnsi="Times New Roman" w:cs="Times New Roman"/>
+        </w:rPr>
+      </w:pPr>
+      <w:r>
+        <w:rPr>
+          <w:rFonts w:ascii="Times New Roman" w:hAnsi="Times New Roman" w:cs="Times New Roman"/>
         </w:rPr>
         <w:t>In the mid-twentieth century, what industry did Texas shift to instead of agriculture? (p. 378)</w:t>
       </w:r>
       <w:r>
         <w:rPr>
-          <w:rFonts w:ascii="Arial" w:hAnsi="Arial" w:cs="Arial"/>
-        </w:rPr>
-        <w:t xml:space="preserve"> - Manufacturing</w:t>
+          <w:rFonts w:ascii="Times New Roman" w:hAnsi="Times New Roman" w:cs="Times New Roman"/>
+        </w:rPr>
+        <w:t xml:space="preserve"> - </w:t>
+      </w:r>
+      <w:r>
+        <w:rPr>
+          <w:rFonts w:ascii="Times New Roman" w:hAnsi="Times New Roman" w:cs="Times New Roman"/>
+          <w:b/>
+          <w:bCs/>
+        </w:rPr>
+        <w:t>Manufacturing</w:t>
       </w:r>
     </w:p>
     <w:p>
@@ -1055,20 +1277,28 @@
         </w:numPr>
         <w:spacing w:line="360" w:lineRule="auto"/>
         <w:rPr>
-          <w:rFonts w:ascii="Arial" w:hAnsi="Arial" w:cs="Arial"/>
-        </w:rPr>
-      </w:pPr>
-      <w:r>
-        <w:rPr>
-          <w:rFonts w:ascii="Arial" w:hAnsi="Arial" w:cs="Arial"/>
+          <w:rFonts w:ascii="Times New Roman" w:hAnsi="Times New Roman" w:cs="Times New Roman"/>
+        </w:rPr>
+      </w:pPr>
+      <w:r>
+        <w:rPr>
+          <w:rFonts w:ascii="Times New Roman" w:hAnsi="Times New Roman" w:cs="Times New Roman"/>
         </w:rPr>
         <w:t>Describe the relationship of Texas’ post-WWII economy with oil and natural gas. (p. 379)</w:t>
       </w:r>
       <w:r>
         <w:rPr>
-          <w:rFonts w:ascii="Arial" w:hAnsi="Arial" w:cs="Arial"/>
-        </w:rPr>
-        <w:t xml:space="preserve"> – Massive boom due to energy needs of US</w:t>
+          <w:rFonts w:ascii="Times New Roman" w:hAnsi="Times New Roman" w:cs="Times New Roman"/>
+        </w:rPr>
+        <w:t xml:space="preserve"> – </w:t>
+      </w:r>
+      <w:r>
+        <w:rPr>
+          <w:rFonts w:ascii="Times New Roman" w:hAnsi="Times New Roman" w:cs="Times New Roman"/>
+          <w:b/>
+          <w:bCs/>
+        </w:rPr>
+        <w:t>Massive boom due to energy needs of US</w:t>
       </w:r>
     </w:p>
     <w:p>
@@ -1080,31 +1310,43 @@
         </w:numPr>
         <w:spacing w:line="360" w:lineRule="auto"/>
         <w:rPr>
-          <w:rFonts w:ascii="Arial" w:hAnsi="Arial" w:cs="Arial"/>
-        </w:rPr>
-      </w:pPr>
-      <w:r>
-        <w:rPr>
-          <w:rFonts w:ascii="Arial" w:hAnsi="Arial" w:cs="Arial"/>
+          <w:rFonts w:ascii="Times New Roman" w:hAnsi="Times New Roman" w:cs="Times New Roman"/>
+        </w:rPr>
+      </w:pPr>
+      <w:r>
+        <w:rPr>
+          <w:rFonts w:ascii="Times New Roman" w:hAnsi="Times New Roman" w:cs="Times New Roman"/>
         </w:rPr>
         <w:t>Describe the socioeconomics and population changes seen in Texas after WWII (p. 380).</w:t>
       </w:r>
       <w:r>
         <w:rPr>
-          <w:rFonts w:ascii="Arial" w:hAnsi="Arial" w:cs="Arial"/>
-        </w:rPr>
-        <w:t xml:space="preserve"> – Poverty rate of 18% ranked 12</w:t>
-      </w:r>
-      <w:r>
-        <w:rPr>
-          <w:rFonts w:ascii="Arial" w:hAnsi="Arial" w:cs="Arial"/>
+          <w:rFonts w:ascii="Times New Roman" w:hAnsi="Times New Roman" w:cs="Times New Roman"/>
+        </w:rPr>
+        <w:t xml:space="preserve"> – </w:t>
+      </w:r>
+      <w:r>
+        <w:rPr>
+          <w:rFonts w:ascii="Times New Roman" w:hAnsi="Times New Roman" w:cs="Times New Roman"/>
+          <w:b/>
+          <w:bCs/>
+        </w:rPr>
+        <w:t>Poverty rate of 18% ranked 12</w:t>
+      </w:r>
+      <w:r>
+        <w:rPr>
+          <w:rFonts w:ascii="Times New Roman" w:hAnsi="Times New Roman" w:cs="Times New Roman"/>
+          <w:b/>
+          <w:bCs/>
           <w:vertAlign w:val="superscript"/>
         </w:rPr>
         <w:t>th</w:t>
       </w:r>
       <w:r>
         <w:rPr>
-          <w:rFonts w:ascii="Arial" w:hAnsi="Arial" w:cs="Arial"/>
+          <w:rFonts w:ascii="Times New Roman" w:hAnsi="Times New Roman" w:cs="Times New Roman"/>
+          <w:b/>
+          <w:bCs/>
         </w:rPr>
         <w:t xml:space="preserve"> in country</w:t>
       </w:r>
@@ -1118,21 +1360,41 @@
         </w:numPr>
         <w:spacing w:line="360" w:lineRule="auto"/>
         <w:rPr>
-          <w:rFonts w:ascii="Arial" w:hAnsi="Arial" w:cs="Arial"/>
-        </w:rPr>
-      </w:pPr>
-      <w:r>
-        <w:rPr>
-          <w:rFonts w:ascii="Arial" w:hAnsi="Arial" w:cs="Arial"/>
+          <w:rFonts w:ascii="Times New Roman" w:hAnsi="Times New Roman" w:cs="Times New Roman"/>
+          <w:b/>
+          <w:bCs/>
+        </w:rPr>
+      </w:pPr>
+      <w:r>
+        <w:rPr>
+          <w:rFonts w:ascii="Times New Roman" w:hAnsi="Times New Roman" w:cs="Times New Roman"/>
         </w:rPr>
         <w:t>What was the significance of the Southwest Conference? (p. 381)</w:t>
       </w:r>
       <w:r>
         <w:rPr>
-          <w:rFonts w:ascii="Arial" w:hAnsi="Arial" w:cs="Arial"/>
-        </w:rPr>
-        <w:t xml:space="preserve"> – Provided conflict between rival schools for football</w:t>
-      </w:r>
+          <w:rFonts w:ascii="Times New Roman" w:hAnsi="Times New Roman" w:cs="Times New Roman"/>
+        </w:rPr>
+        <w:t xml:space="preserve"> – </w:t>
+      </w:r>
+      <w:r>
+        <w:rPr>
+          <w:rFonts w:ascii="Times New Roman" w:hAnsi="Times New Roman" w:cs="Times New Roman"/>
+          <w:b/>
+          <w:bCs/>
+        </w:rPr>
+        <w:t xml:space="preserve">Provided conflict between rival schools for </w:t>
+      </w:r>
+      <w:proofErr w:type="gramStart"/>
+      <w:r>
+        <w:rPr>
+          <w:rFonts w:ascii="Times New Roman" w:hAnsi="Times New Roman" w:cs="Times New Roman"/>
+          <w:b/>
+          <w:bCs/>
+        </w:rPr>
+        <w:t>football</w:t>
+      </w:r>
+      <w:proofErr w:type="gramEnd"/>
     </w:p>
     <w:p>
       <w:pPr>
@@ -1143,20 +1405,28 @@
         </w:numPr>
         <w:spacing w:line="360" w:lineRule="auto"/>
         <w:rPr>
-          <w:rFonts w:ascii="Arial" w:hAnsi="Arial" w:cs="Arial"/>
-        </w:rPr>
-      </w:pPr>
-      <w:r>
-        <w:rPr>
-          <w:rFonts w:ascii="Arial" w:hAnsi="Arial" w:cs="Arial"/>
+          <w:rFonts w:ascii="Times New Roman" w:hAnsi="Times New Roman" w:cs="Times New Roman"/>
+        </w:rPr>
+      </w:pPr>
+      <w:r>
+        <w:rPr>
+          <w:rFonts w:ascii="Times New Roman" w:hAnsi="Times New Roman" w:cs="Times New Roman"/>
         </w:rPr>
         <w:t>What were the Houston Colt .45 renamed as in the 1960s? (p. 382)</w:t>
       </w:r>
       <w:r>
         <w:rPr>
-          <w:rFonts w:ascii="Arial" w:hAnsi="Arial" w:cs="Arial"/>
-        </w:rPr>
-        <w:t xml:space="preserve"> – The Astros</w:t>
+          <w:rFonts w:ascii="Times New Roman" w:hAnsi="Times New Roman" w:cs="Times New Roman"/>
+        </w:rPr>
+        <w:t xml:space="preserve"> – </w:t>
+      </w:r>
+      <w:r>
+        <w:rPr>
+          <w:rFonts w:ascii="Times New Roman" w:hAnsi="Times New Roman" w:cs="Times New Roman"/>
+          <w:b/>
+          <w:bCs/>
+        </w:rPr>
+        <w:t>The Astros</w:t>
       </w:r>
     </w:p>
     <w:p>
@@ -1168,36 +1438,38 @@
         </w:numPr>
         <w:spacing w:line="360" w:lineRule="auto"/>
         <w:rPr>
-          <w:rFonts w:ascii="Arial" w:hAnsi="Arial" w:cs="Arial"/>
-        </w:rPr>
-      </w:pPr>
-      <w:r>
-        <w:rPr>
-          <w:rFonts w:ascii="Arial" w:hAnsi="Arial" w:cs="Arial"/>
+          <w:rFonts w:ascii="Times New Roman" w:hAnsi="Times New Roman" w:cs="Times New Roman"/>
+        </w:rPr>
+      </w:pPr>
+      <w:r>
+        <w:rPr>
+          <w:rFonts w:ascii="Times New Roman" w:hAnsi="Times New Roman" w:cs="Times New Roman"/>
         </w:rPr>
         <w:t>What team became the Spurs in the 1970s? (p. 383)</w:t>
       </w:r>
       <w:r>
         <w:rPr>
-          <w:rFonts w:ascii="Arial" w:hAnsi="Arial" w:cs="Arial"/>
+          <w:rFonts w:ascii="Times New Roman" w:hAnsi="Times New Roman" w:cs="Times New Roman"/>
         </w:rPr>
         <w:t xml:space="preserve"> </w:t>
       </w:r>
       <w:r>
         <w:rPr>
-          <w:rFonts w:ascii="Arial" w:hAnsi="Arial" w:cs="Arial"/>
+          <w:rFonts w:ascii="Times New Roman" w:hAnsi="Times New Roman" w:cs="Times New Roman"/>
         </w:rPr>
         <w:t>–</w:t>
       </w:r>
       <w:r>
         <w:rPr>
-          <w:rFonts w:ascii="Arial" w:hAnsi="Arial" w:cs="Arial"/>
+          <w:rFonts w:ascii="Times New Roman" w:hAnsi="Times New Roman" w:cs="Times New Roman"/>
         </w:rPr>
         <w:t xml:space="preserve"> </w:t>
       </w:r>
       <w:r>
         <w:rPr>
-          <w:rFonts w:ascii="Arial" w:hAnsi="Arial" w:cs="Arial"/>
+          <w:rFonts w:ascii="Times New Roman" w:hAnsi="Times New Roman" w:cs="Times New Roman"/>
+          <w:b/>
+          <w:bCs/>
         </w:rPr>
         <w:t>The Chaps</w:t>
       </w:r>
@@ -1211,21 +1483,39 @@
         </w:numPr>
         <w:spacing w:line="360" w:lineRule="auto"/>
         <w:rPr>
-          <w:rFonts w:ascii="Arial" w:hAnsi="Arial" w:cs="Arial"/>
-        </w:rPr>
-      </w:pPr>
-      <w:r>
-        <w:rPr>
-          <w:rFonts w:ascii="Arial" w:hAnsi="Arial" w:cs="Arial"/>
+          <w:rFonts w:ascii="Times New Roman" w:hAnsi="Times New Roman" w:cs="Times New Roman"/>
+        </w:rPr>
+      </w:pPr>
+      <w:r>
+        <w:rPr>
+          <w:rFonts w:ascii="Times New Roman" w:hAnsi="Times New Roman" w:cs="Times New Roman"/>
         </w:rPr>
         <w:t>Explain how the term “Gone to Texas?” pertained to sports in post-WWII Texas. (p. 383)</w:t>
       </w:r>
       <w:r>
         <w:rPr>
-          <w:rFonts w:ascii="Arial" w:hAnsi="Arial" w:cs="Arial"/>
-        </w:rPr>
-        <w:t xml:space="preserve"> – Modernization and coverage of sports was massive</w:t>
-      </w:r>
+          <w:rFonts w:ascii="Times New Roman" w:hAnsi="Times New Roman" w:cs="Times New Roman"/>
+        </w:rPr>
+        <w:t xml:space="preserve"> – </w:t>
+      </w:r>
+      <w:r>
+        <w:rPr>
+          <w:rFonts w:ascii="Times New Roman" w:hAnsi="Times New Roman" w:cs="Times New Roman"/>
+          <w:b/>
+          <w:bCs/>
+        </w:rPr>
+        <w:t xml:space="preserve">Modernization and coverage of sports was </w:t>
+      </w:r>
+      <w:proofErr w:type="gramStart"/>
+      <w:r>
+        <w:rPr>
+          <w:rFonts w:ascii="Times New Roman" w:hAnsi="Times New Roman" w:cs="Times New Roman"/>
+          <w:b/>
+          <w:bCs/>
+        </w:rPr>
+        <w:t>massive</w:t>
+      </w:r>
+      <w:proofErr w:type="gramEnd"/>
     </w:p>
     <w:p>
       <w:pPr>
@@ -1236,13 +1526,14 @@
         </w:numPr>
         <w:spacing w:line="360" w:lineRule="auto"/>
         <w:rPr>
-          <w:rFonts w:ascii="Arial" w:hAnsi="Arial" w:cs="Arial"/>
-        </w:rPr>
-      </w:pPr>
-      <w:r>
-        <w:rPr>
-          <w:rFonts w:ascii="Arial" w:hAnsi="Arial" w:cs="Arial"/>
-        </w:rPr>
+          <w:rFonts w:ascii="Times New Roman" w:hAnsi="Times New Roman" w:cs="Times New Roman"/>
+        </w:rPr>
+      </w:pPr>
+      <w:r>
+        <w:rPr>
+          <w:rFonts w:ascii="Times New Roman" w:hAnsi="Times New Roman" w:cs="Times New Roman"/>
+        </w:rPr>
+        <w:lastRenderedPageBreak/>
         <w:t xml:space="preserve">How did the reactions to Brown v. Board of Education of Topeka differ in Central and East Texas school districts from other regions in Texas? </w:t>
       </w:r>
     </w:p>
@@ -1251,29 +1542,46 @@
         <w:spacing w:line="360" w:lineRule="auto"/>
         <w:ind w:left="1440"/>
         <w:rPr>
-          <w:rFonts w:ascii="Arial" w:hAnsi="Arial" w:cs="Arial"/>
-        </w:rPr>
-      </w:pPr>
-      <w:r>
-        <w:rPr>
-          <w:rFonts w:ascii="Arial" w:hAnsi="Arial" w:cs="Arial"/>
-        </w:rPr>
-        <w:lastRenderedPageBreak/>
+          <w:rFonts w:ascii="Times New Roman" w:hAnsi="Times New Roman" w:cs="Times New Roman"/>
+        </w:rPr>
+      </w:pPr>
+      <w:r>
+        <w:rPr>
+          <w:rFonts w:ascii="Times New Roman" w:hAnsi="Times New Roman" w:cs="Times New Roman"/>
+        </w:rPr>
         <w:t>(p. 396-397)</w:t>
       </w:r>
       <w:r>
         <w:rPr>
-          <w:rFonts w:ascii="Arial" w:hAnsi="Arial" w:cs="Arial"/>
-        </w:rPr>
-        <w:t xml:space="preserve"> – Central and East Texas with larger black populations resisted integration, while others had lower populations and integrated immediately</w:t>
-      </w:r>
+          <w:rFonts w:ascii="Times New Roman" w:hAnsi="Times New Roman" w:cs="Times New Roman"/>
+        </w:rPr>
+        <w:t xml:space="preserve"> – </w:t>
+      </w:r>
+      <w:r>
+        <w:rPr>
+          <w:rFonts w:ascii="Times New Roman" w:hAnsi="Times New Roman" w:cs="Times New Roman"/>
+          <w:b/>
+          <w:bCs/>
+        </w:rPr>
+        <w:t xml:space="preserve">Central and East Texas with larger black populations resisted integration, while others had lower populations and integrated </w:t>
+      </w:r>
+      <w:proofErr w:type="gramStart"/>
+      <w:r>
+        <w:rPr>
+          <w:rFonts w:ascii="Times New Roman" w:hAnsi="Times New Roman" w:cs="Times New Roman"/>
+          <w:b/>
+          <w:bCs/>
+        </w:rPr>
+        <w:t>immediately</w:t>
+      </w:r>
+      <w:proofErr w:type="gramEnd"/>
     </w:p>
     <w:p>
       <w:pPr>
         <w:spacing w:line="360" w:lineRule="auto"/>
         <w:ind w:left="1080"/>
         <w:rPr>
-          <w:rFonts w:ascii="Arial" w:hAnsi="Arial" w:cs="Arial"/>
+          <w:rFonts w:ascii="Times New Roman" w:hAnsi="Times New Roman" w:cs="Times New Roman"/>
         </w:rPr>
       </w:pPr>
     </w:p>
@@ -1282,12 +1590,12 @@
         <w:spacing w:line="360" w:lineRule="auto"/>
         <w:ind w:left="1080"/>
         <w:rPr>
-          <w:rFonts w:ascii="Arial" w:hAnsi="Arial" w:cs="Arial"/>
-        </w:rPr>
-      </w:pPr>
-      <w:r>
-        <w:rPr>
-          <w:rFonts w:ascii="Arial" w:hAnsi="Arial" w:cs="Arial"/>
+          <w:rFonts w:ascii="Times New Roman" w:hAnsi="Times New Roman" w:cs="Times New Roman"/>
+        </w:rPr>
+      </w:pPr>
+      <w:r>
+        <w:rPr>
+          <w:rFonts w:ascii="Times New Roman" w:hAnsi="Times New Roman" w:cs="Times New Roman"/>
           <w:noProof/>
           <w14:ligatures w14:val="standardContextual"/>
         </w:rPr>
@@ -1346,7 +1654,7 @@
           </mc:Choice>
           <mc:Fallback>
             <w:pict>
-              <v:line w14:anchorId="39A71AB6" id="Straight Connector 1" o:spid="_x0000_s1026" style="position:absolute;z-index:251667456;visibility:visible;mso-wrap-style:square;mso-width-percent:0;mso-wrap-distance-left:9pt;mso-wrap-distance-top:0;mso-wrap-distance-right:9pt;mso-wrap-distance-bottom:0;mso-position-horizontal:absolute;mso-position-horizontal-relative:text;mso-position-vertical:absolute;mso-position-vertical-relative:text;mso-width-percent:0;mso-width-relative:margin" from="0,0" to="601.1pt,0" o:gfxdata="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" strokecolor="#4472c4 [3204]" strokeweight=".5pt">
+              <v:line w14:anchorId="3E1B66CB" id="Straight Connector 1" o:spid="_x0000_s1026" style="position:absolute;z-index:251667456;visibility:visible;mso-wrap-style:square;mso-width-percent:0;mso-wrap-distance-left:9pt;mso-wrap-distance-top:0;mso-wrap-distance-right:9pt;mso-wrap-distance-bottom:0;mso-position-horizontal:absolute;mso-position-horizontal-relative:text;mso-position-vertical:absolute;mso-position-vertical-relative:text;mso-width-percent:0;mso-width-relative:margin" from="0,0" to="601.1pt,0" o:gfxdata="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" strokecolor="#4472c4 [3204]" strokeweight=".5pt">
                 <v:stroke joinstyle="miter"/>
               </v:line>
             </w:pict>
@@ -1359,7 +1667,7 @@
         <w:spacing w:line="360" w:lineRule="auto"/>
         <w:jc w:val="center"/>
         <w:rPr>
-          <w:rFonts w:ascii="Arial" w:hAnsi="Arial" w:cs="Arial"/>
+          <w:rFonts w:ascii="Times New Roman" w:hAnsi="Times New Roman" w:cs="Times New Roman"/>
           <w:b/>
           <w:bCs/>
         </w:rPr>
@@ -1367,7 +1675,7 @@
       <w:r>
         <w:rPr>
           <w:rStyle w:val="textlayer--absolute"/>
-          <w:rFonts w:ascii="Arial" w:hAnsi="Arial" w:cs="Arial"/>
+          <w:rFonts w:ascii="Times New Roman" w:hAnsi="Times New Roman" w:cs="Times New Roman"/>
           <w:b/>
           <w:bCs/>
         </w:rPr>
@@ -1375,7 +1683,7 @@
       </w:r>
       <w:r>
         <w:rPr>
-          <w:rFonts w:ascii="Arial" w:hAnsi="Arial" w:cs="Arial"/>
+          <w:rFonts w:ascii="Times New Roman" w:hAnsi="Times New Roman" w:cs="Times New Roman"/>
           <w:b/>
           <w:bCs/>
           <w:color w:val="000000"/>
@@ -1385,7 +1693,7 @@
       <w:r>
         <w:rPr>
           <w:rStyle w:val="textlayer--absolute"/>
-          <w:rFonts w:ascii="Arial" w:hAnsi="Arial" w:cs="Arial"/>
+          <w:rFonts w:ascii="Times New Roman" w:hAnsi="Times New Roman" w:cs="Times New Roman"/>
           <w:b/>
           <w:bCs/>
         </w:rPr>
@@ -1402,36 +1710,40 @@
         <w:spacing w:line="360" w:lineRule="auto"/>
         <w:contextualSpacing w:val="0"/>
         <w:rPr>
-          <w:rFonts w:ascii="Arial" w:hAnsi="Arial" w:cs="Arial"/>
-        </w:rPr>
-      </w:pPr>
-      <w:r>
-        <w:rPr>
-          <w:rFonts w:ascii="Arial" w:hAnsi="Arial" w:cs="Arial"/>
+          <w:rFonts w:ascii="Times New Roman" w:hAnsi="Times New Roman" w:cs="Times New Roman"/>
+          <w:b/>
+          <w:bCs/>
+        </w:rPr>
+      </w:pPr>
+      <w:r>
+        <w:rPr>
+          <w:rFonts w:ascii="Times New Roman" w:hAnsi="Times New Roman" w:cs="Times New Roman"/>
         </w:rPr>
         <w:t>Description of the economy of “Old” Texas. (p. 408)</w:t>
       </w:r>
       <w:r>
         <w:rPr>
-          <w:rFonts w:ascii="Arial" w:hAnsi="Arial" w:cs="Arial"/>
+          <w:rFonts w:ascii="Times New Roman" w:hAnsi="Times New Roman" w:cs="Times New Roman"/>
         </w:rPr>
         <w:t xml:space="preserve"> </w:t>
       </w:r>
       <w:r>
         <w:rPr>
-          <w:rFonts w:ascii="Arial" w:hAnsi="Arial" w:cs="Arial"/>
+          <w:rFonts w:ascii="Times New Roman" w:hAnsi="Times New Roman" w:cs="Times New Roman"/>
         </w:rPr>
         <w:t>–</w:t>
       </w:r>
       <w:r>
         <w:rPr>
-          <w:rFonts w:ascii="Arial" w:hAnsi="Arial" w:cs="Arial"/>
+          <w:rFonts w:ascii="Times New Roman" w:hAnsi="Times New Roman" w:cs="Times New Roman"/>
         </w:rPr>
         <w:t xml:space="preserve"> </w:t>
       </w:r>
       <w:r>
         <w:rPr>
-          <w:rFonts w:ascii="Arial" w:hAnsi="Arial" w:cs="Arial"/>
+          <w:rFonts w:ascii="Times New Roman" w:hAnsi="Times New Roman" w:cs="Times New Roman"/>
+          <w:b/>
+          <w:bCs/>
         </w:rPr>
         <w:t>Production of raw materials</w:t>
       </w:r>
@@ -1446,20 +1758,30 @@
         <w:spacing w:line="360" w:lineRule="auto"/>
         <w:contextualSpacing w:val="0"/>
         <w:rPr>
-          <w:rFonts w:ascii="Arial" w:hAnsi="Arial" w:cs="Arial"/>
-        </w:rPr>
-      </w:pPr>
-      <w:r>
-        <w:rPr>
-          <w:rFonts w:ascii="Arial" w:hAnsi="Arial" w:cs="Arial"/>
+          <w:rFonts w:ascii="Times New Roman" w:hAnsi="Times New Roman" w:cs="Times New Roman"/>
+          <w:b/>
+          <w:bCs/>
+        </w:rPr>
+      </w:pPr>
+      <w:r>
+        <w:rPr>
+          <w:rFonts w:ascii="Times New Roman" w:hAnsi="Times New Roman" w:cs="Times New Roman"/>
         </w:rPr>
         <w:t>Description of the economy of “Modern” Texas (p. 408)</w:t>
       </w:r>
       <w:r>
         <w:rPr>
-          <w:rFonts w:ascii="Arial" w:hAnsi="Arial" w:cs="Arial"/>
-        </w:rPr>
-        <w:t xml:space="preserve"> – Manufacturing, commerce, and finance.</w:t>
+          <w:rFonts w:ascii="Times New Roman" w:hAnsi="Times New Roman" w:cs="Times New Roman"/>
+        </w:rPr>
+        <w:t xml:space="preserve"> – </w:t>
+      </w:r>
+      <w:r>
+        <w:rPr>
+          <w:rFonts w:ascii="Times New Roman" w:hAnsi="Times New Roman" w:cs="Times New Roman"/>
+          <w:b/>
+          <w:bCs/>
+        </w:rPr>
+        <w:t>Manufacturing, commerce, and finance.</w:t>
       </w:r>
     </w:p>
     <w:p>
@@ -1472,18 +1794,20 @@
         <w:spacing w:line="360" w:lineRule="auto"/>
         <w:contextualSpacing w:val="0"/>
         <w:rPr>
-          <w:rFonts w:ascii="Arial" w:hAnsi="Arial" w:cs="Arial"/>
-        </w:rPr>
-      </w:pPr>
-      <w:r>
-        <w:rPr>
-          <w:rFonts w:ascii="Arial" w:hAnsi="Arial" w:cs="Arial"/>
+          <w:rFonts w:ascii="Times New Roman" w:hAnsi="Times New Roman" w:cs="Times New Roman"/>
+          <w:b/>
+          <w:bCs/>
+        </w:rPr>
+      </w:pPr>
+      <w:r>
+        <w:rPr>
+          <w:rFonts w:ascii="Times New Roman" w:hAnsi="Times New Roman" w:cs="Times New Roman"/>
         </w:rPr>
         <w:t xml:space="preserve">Ruling and impact of </w:t>
       </w:r>
       <w:r>
         <w:rPr>
-          <w:rFonts w:ascii="Arial" w:hAnsi="Arial" w:cs="Arial"/>
+          <w:rFonts w:ascii="Times New Roman" w:hAnsi="Times New Roman" w:cs="Times New Roman"/>
           <w:i/>
           <w:iCs/>
         </w:rPr>
@@ -1491,31 +1815,33 @@
       </w:r>
       <w:r>
         <w:rPr>
-          <w:rFonts w:ascii="Arial" w:hAnsi="Arial" w:cs="Arial"/>
+          <w:rFonts w:ascii="Times New Roman" w:hAnsi="Times New Roman" w:cs="Times New Roman"/>
         </w:rPr>
         <w:t>(p. 410)</w:t>
       </w:r>
       <w:r>
         <w:rPr>
-          <w:rFonts w:ascii="Arial" w:hAnsi="Arial" w:cs="Arial"/>
+          <w:rFonts w:ascii="Times New Roman" w:hAnsi="Times New Roman" w:cs="Times New Roman"/>
         </w:rPr>
         <w:t xml:space="preserve"> </w:t>
       </w:r>
       <w:r>
         <w:rPr>
-          <w:rFonts w:ascii="Arial" w:hAnsi="Arial" w:cs="Arial"/>
+          <w:rFonts w:ascii="Times New Roman" w:hAnsi="Times New Roman" w:cs="Times New Roman"/>
         </w:rPr>
         <w:t>–</w:t>
       </w:r>
       <w:r>
         <w:rPr>
-          <w:rFonts w:ascii="Arial" w:hAnsi="Arial" w:cs="Arial"/>
+          <w:rFonts w:ascii="Times New Roman" w:hAnsi="Times New Roman" w:cs="Times New Roman"/>
         </w:rPr>
         <w:t xml:space="preserve"> </w:t>
       </w:r>
       <w:r>
         <w:rPr>
-          <w:rFonts w:ascii="Arial" w:hAnsi="Arial" w:cs="Arial"/>
+          <w:rFonts w:ascii="Times New Roman" w:hAnsi="Times New Roman" w:cs="Times New Roman"/>
+          <w:b/>
+          <w:bCs/>
         </w:rPr>
         <w:t xml:space="preserve">Struck down legislation in Texas making abortion illegal with exceptions, </w:t>
       </w:r>
@@ -1530,36 +1856,40 @@
         <w:spacing w:line="360" w:lineRule="auto"/>
         <w:contextualSpacing w:val="0"/>
         <w:rPr>
-          <w:rFonts w:ascii="Arial" w:hAnsi="Arial" w:cs="Arial"/>
-        </w:rPr>
-      </w:pPr>
-      <w:r>
-        <w:rPr>
-          <w:rFonts w:ascii="Arial" w:hAnsi="Arial" w:cs="Arial"/>
+          <w:rFonts w:ascii="Times New Roman" w:hAnsi="Times New Roman" w:cs="Times New Roman"/>
+          <w:b/>
+          <w:bCs/>
+        </w:rPr>
+      </w:pPr>
+      <w:r>
+        <w:rPr>
+          <w:rFonts w:ascii="Times New Roman" w:hAnsi="Times New Roman" w:cs="Times New Roman"/>
         </w:rPr>
         <w:t>Effects of the Educational Reform Act (p. 421)</w:t>
       </w:r>
       <w:r>
         <w:rPr>
-          <w:rFonts w:ascii="Arial" w:hAnsi="Arial" w:cs="Arial"/>
+          <w:rFonts w:ascii="Times New Roman" w:hAnsi="Times New Roman" w:cs="Times New Roman"/>
         </w:rPr>
         <w:t xml:space="preserve"> </w:t>
       </w:r>
       <w:r>
         <w:rPr>
-          <w:rFonts w:ascii="Arial" w:hAnsi="Arial" w:cs="Arial"/>
+          <w:rFonts w:ascii="Times New Roman" w:hAnsi="Times New Roman" w:cs="Times New Roman"/>
         </w:rPr>
         <w:t>–</w:t>
       </w:r>
       <w:r>
         <w:rPr>
-          <w:rFonts w:ascii="Arial" w:hAnsi="Arial" w:cs="Arial"/>
+          <w:rFonts w:ascii="Times New Roman" w:hAnsi="Times New Roman" w:cs="Times New Roman"/>
         </w:rPr>
         <w:t xml:space="preserve"> </w:t>
       </w:r>
       <w:r>
         <w:rPr>
-          <w:rFonts w:ascii="Arial" w:hAnsi="Arial" w:cs="Arial"/>
+          <w:rFonts w:ascii="Times New Roman" w:hAnsi="Times New Roman" w:cs="Times New Roman"/>
+          <w:b/>
+          <w:bCs/>
         </w:rPr>
         <w:t>Better salary for teachers, but stricter requirements</w:t>
       </w:r>
@@ -1574,21 +1904,41 @@
         <w:spacing w:line="360" w:lineRule="auto"/>
         <w:contextualSpacing w:val="0"/>
         <w:rPr>
-          <w:rFonts w:ascii="Arial" w:hAnsi="Arial" w:cs="Arial"/>
-        </w:rPr>
-      </w:pPr>
-      <w:r>
-        <w:rPr>
-          <w:rFonts w:ascii="Arial" w:hAnsi="Arial" w:cs="Arial"/>
+          <w:rFonts w:ascii="Times New Roman" w:hAnsi="Times New Roman" w:cs="Times New Roman"/>
+          <w:b/>
+          <w:bCs/>
+        </w:rPr>
+      </w:pPr>
+      <w:r>
+        <w:rPr>
+          <w:rFonts w:ascii="Times New Roman" w:hAnsi="Times New Roman" w:cs="Times New Roman"/>
         </w:rPr>
         <w:t>Describe the reactions of the Educational Reform Act (p. 422)</w:t>
       </w:r>
       <w:r>
         <w:rPr>
-          <w:rFonts w:ascii="Arial" w:hAnsi="Arial" w:cs="Arial"/>
-        </w:rPr>
-        <w:t xml:space="preserve"> – Met with criticism and disapproval</w:t>
-      </w:r>
+          <w:rFonts w:ascii="Times New Roman" w:hAnsi="Times New Roman" w:cs="Times New Roman"/>
+        </w:rPr>
+        <w:t xml:space="preserve"> – </w:t>
+      </w:r>
+      <w:r>
+        <w:rPr>
+          <w:rFonts w:ascii="Times New Roman" w:hAnsi="Times New Roman" w:cs="Times New Roman"/>
+          <w:b/>
+          <w:bCs/>
+        </w:rPr>
+        <w:t xml:space="preserve">Met with criticism and </w:t>
+      </w:r>
+      <w:proofErr w:type="gramStart"/>
+      <w:r>
+        <w:rPr>
+          <w:rFonts w:ascii="Times New Roman" w:hAnsi="Times New Roman" w:cs="Times New Roman"/>
+          <w:b/>
+          <w:bCs/>
+        </w:rPr>
+        <w:t>disapproval</w:t>
+      </w:r>
+      <w:proofErr w:type="gramEnd"/>
     </w:p>
     <w:p>
       <w:pPr>
@@ -1600,39 +1950,53 @@
         <w:spacing w:line="360" w:lineRule="auto"/>
         <w:contextualSpacing w:val="0"/>
         <w:rPr>
-          <w:rFonts w:ascii="Arial" w:hAnsi="Arial" w:cs="Arial"/>
-        </w:rPr>
-      </w:pPr>
-      <w:r>
-        <w:rPr>
-          <w:rFonts w:ascii="Arial" w:hAnsi="Arial" w:cs="Arial"/>
+          <w:rFonts w:ascii="Times New Roman" w:hAnsi="Times New Roman" w:cs="Times New Roman"/>
+          <w:b/>
+          <w:bCs/>
+        </w:rPr>
+      </w:pPr>
+      <w:r>
+        <w:rPr>
+          <w:rFonts w:ascii="Times New Roman" w:hAnsi="Times New Roman" w:cs="Times New Roman"/>
         </w:rPr>
         <w:t>What was the “Great Texas Turnaround”? (p. 424)</w:t>
       </w:r>
       <w:r>
         <w:rPr>
-          <w:rFonts w:ascii="Arial" w:hAnsi="Arial" w:cs="Arial"/>
+          <w:rFonts w:ascii="Times New Roman" w:hAnsi="Times New Roman" w:cs="Times New Roman"/>
         </w:rPr>
         <w:t xml:space="preserve"> </w:t>
       </w:r>
       <w:r>
         <w:rPr>
-          <w:rFonts w:ascii="Arial" w:hAnsi="Arial" w:cs="Arial"/>
+          <w:rFonts w:ascii="Times New Roman" w:hAnsi="Times New Roman" w:cs="Times New Roman"/>
         </w:rPr>
         <w:t>–</w:t>
       </w:r>
       <w:r>
         <w:rPr>
-          <w:rFonts w:ascii="Arial" w:hAnsi="Arial" w:cs="Arial"/>
+          <w:rFonts w:ascii="Times New Roman" w:hAnsi="Times New Roman" w:cs="Times New Roman"/>
         </w:rPr>
         <w:t xml:space="preserve"> </w:t>
       </w:r>
       <w:r>
         <w:rPr>
-          <w:rFonts w:ascii="Arial" w:hAnsi="Arial" w:cs="Arial"/>
-        </w:rPr>
-        <w:t>The economy returning to early 1986 levels</w:t>
-      </w:r>
+          <w:rFonts w:ascii="Times New Roman" w:hAnsi="Times New Roman" w:cs="Times New Roman"/>
+          <w:b/>
+          <w:bCs/>
+        </w:rPr>
+        <w:t xml:space="preserve">The economy returning to early 1986 </w:t>
+      </w:r>
+      <w:proofErr w:type="gramStart"/>
+      <w:r>
+        <w:rPr>
+          <w:rFonts w:ascii="Times New Roman" w:hAnsi="Times New Roman" w:cs="Times New Roman"/>
+          <w:b/>
+          <w:bCs/>
+        </w:rPr>
+        <w:t>levels</w:t>
+      </w:r>
+      <w:proofErr w:type="gramEnd"/>
     </w:p>
     <w:p>
       <w:pPr>
@@ -1644,21 +2008,39 @@
         <w:spacing w:line="360" w:lineRule="auto"/>
         <w:contextualSpacing w:val="0"/>
         <w:rPr>
-          <w:rFonts w:ascii="Arial" w:hAnsi="Arial" w:cs="Arial"/>
-        </w:rPr>
-      </w:pPr>
-      <w:r>
-        <w:rPr>
-          <w:rFonts w:ascii="Arial" w:hAnsi="Arial" w:cs="Arial"/>
+          <w:rFonts w:ascii="Times New Roman" w:hAnsi="Times New Roman" w:cs="Times New Roman"/>
+        </w:rPr>
+      </w:pPr>
+      <w:r>
+        <w:rPr>
+          <w:rFonts w:ascii="Times New Roman" w:hAnsi="Times New Roman" w:cs="Times New Roman"/>
         </w:rPr>
         <w:t>Describe the goals of the Mexican American Legal Defense and Education Fund (MALDEF) (p. 426-427)</w:t>
       </w:r>
       <w:r>
         <w:rPr>
-          <w:rFonts w:ascii="Arial" w:hAnsi="Arial" w:cs="Arial"/>
-        </w:rPr>
-        <w:t xml:space="preserve"> – Bring legislation against segregate schools</w:t>
-      </w:r>
+          <w:rFonts w:ascii="Times New Roman" w:hAnsi="Times New Roman" w:cs="Times New Roman"/>
+        </w:rPr>
+        <w:t xml:space="preserve"> – </w:t>
+      </w:r>
+      <w:r>
+        <w:rPr>
+          <w:rFonts w:ascii="Times New Roman" w:hAnsi="Times New Roman" w:cs="Times New Roman"/>
+          <w:b/>
+          <w:bCs/>
+        </w:rPr>
+        <w:t xml:space="preserve">Bring legislation against segregate </w:t>
+      </w:r>
+      <w:proofErr w:type="gramStart"/>
+      <w:r>
+        <w:rPr>
+          <w:rFonts w:ascii="Times New Roman" w:hAnsi="Times New Roman" w:cs="Times New Roman"/>
+          <w:b/>
+          <w:bCs/>
+        </w:rPr>
+        <w:t>schools</w:t>
+      </w:r>
+      <w:proofErr w:type="gramEnd"/>
     </w:p>
     <w:p>
       <w:pPr>
@@ -1670,28 +2052,48 @@
         <w:spacing w:line="360" w:lineRule="auto"/>
         <w:contextualSpacing w:val="0"/>
         <w:rPr>
-          <w:rFonts w:ascii="Arial" w:hAnsi="Arial" w:cs="Arial"/>
-        </w:rPr>
-      </w:pPr>
-      <w:r>
-        <w:rPr>
-          <w:rFonts w:ascii="Arial" w:hAnsi="Arial" w:cs="Arial"/>
+          <w:rFonts w:ascii="Times New Roman" w:hAnsi="Times New Roman" w:cs="Times New Roman"/>
+          <w:b/>
+          <w:bCs/>
+        </w:rPr>
+      </w:pPr>
+      <w:r>
+        <w:rPr>
+          <w:rFonts w:ascii="Times New Roman" w:hAnsi="Times New Roman" w:cs="Times New Roman"/>
         </w:rPr>
         <w:t>Describe the political environment of Texas in 2001. (p. 432)</w:t>
       </w:r>
       <w:r>
         <w:rPr>
-          <w:rFonts w:ascii="Arial" w:hAnsi="Arial" w:cs="Arial"/>
-        </w:rPr>
-        <w:t xml:space="preserve"> – Texas appeared to be fully Republican</w:t>
-      </w:r>
+          <w:rFonts w:ascii="Times New Roman" w:hAnsi="Times New Roman" w:cs="Times New Roman"/>
+        </w:rPr>
+        <w:t xml:space="preserve"> – </w:t>
+      </w:r>
+      <w:r>
+        <w:rPr>
+          <w:rFonts w:ascii="Times New Roman" w:hAnsi="Times New Roman" w:cs="Times New Roman"/>
+          <w:b/>
+          <w:bCs/>
+        </w:rPr>
+        <w:t xml:space="preserve">Texas appeared to be fully </w:t>
+      </w:r>
+      <w:proofErr w:type="gramStart"/>
+      <w:r>
+        <w:rPr>
+          <w:rFonts w:ascii="Times New Roman" w:hAnsi="Times New Roman" w:cs="Times New Roman"/>
+          <w:b/>
+          <w:bCs/>
+        </w:rPr>
+        <w:t>Republican</w:t>
+      </w:r>
+      <w:proofErr w:type="gramEnd"/>
     </w:p>
     <w:p>
       <w:pPr>
         <w:spacing w:line="360" w:lineRule="auto"/>
         <w:ind w:left="1080"/>
         <w:rPr>
-          <w:rFonts w:ascii="Arial" w:hAnsi="Arial" w:cs="Arial"/>
+          <w:rFonts w:ascii="Times New Roman" w:hAnsi="Times New Roman" w:cs="Times New Roman"/>
         </w:rPr>
       </w:pPr>
     </w:p>
@@ -1703,12 +2105,12 @@
         <w:contextualSpacing w:val="0"/>
         <w:rPr>
           <w:rStyle w:val="textlayer--absolute"/>
-          <w:rFonts w:ascii="Arial" w:hAnsi="Arial" w:cs="Arial"/>
-        </w:rPr>
-      </w:pPr>
-      <w:r>
-        <w:rPr>
-          <w:rFonts w:ascii="Arial" w:hAnsi="Arial" w:cs="Arial"/>
+          <w:rFonts w:ascii="Times New Roman" w:hAnsi="Times New Roman" w:cs="Times New Roman"/>
+        </w:rPr>
+      </w:pPr>
+      <w:r>
+        <w:rPr>
+          <w:rFonts w:ascii="Times New Roman" w:hAnsi="Times New Roman" w:cs="Times New Roman"/>
           <w:noProof/>
           <w14:ligatures w14:val="standardContextual"/>
         </w:rPr>
@@ -1767,7 +2169,7 @@
           </mc:Choice>
           <mc:Fallback>
             <w:pict>
-              <v:line w14:anchorId="23D042EB" id="Straight Connector 1" o:spid="_x0000_s1026" style="position:absolute;z-index:251661312;visibility:visible;mso-wrap-style:square;mso-width-percent:0;mso-wrap-distance-left:9pt;mso-wrap-distance-top:0;mso-wrap-distance-right:9pt;mso-wrap-distance-bottom:0;mso-position-horizontal:absolute;mso-position-horizontal-relative:text;mso-position-vertical:absolute;mso-position-vertical-relative:text;mso-width-percent:0;mso-width-relative:margin" from="0,-.05pt" to="601.1pt,-.05pt" o:gfxdata="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" strokecolor="#4472c4 [3204]" strokeweight=".5pt">
+              <v:line w14:anchorId="7C0BA5A5" id="Straight Connector 1" o:spid="_x0000_s1026" style="position:absolute;z-index:251661312;visibility:visible;mso-wrap-style:square;mso-width-percent:0;mso-wrap-distance-left:9pt;mso-wrap-distance-top:0;mso-wrap-distance-right:9pt;mso-wrap-distance-bottom:0;mso-position-horizontal:absolute;mso-position-horizontal-relative:text;mso-position-vertical:absolute;mso-position-vertical-relative:text;mso-width-percent:0;mso-width-relative:margin" from="0,-.05pt" to="601.1pt,-.05pt" o:gfxdata="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" strokecolor="#4472c4 [3204]" strokeweight=".5pt">
                 <v:stroke joinstyle="miter"/>
               </v:line>
             </w:pict>
@@ -1780,7 +2182,7 @@
         <w:spacing w:line="360" w:lineRule="auto"/>
         <w:jc w:val="center"/>
         <w:rPr>
-          <w:rFonts w:ascii="Arial" w:hAnsi="Arial" w:cs="Arial"/>
+          <w:rFonts w:ascii="Times New Roman" w:hAnsi="Times New Roman" w:cs="Times New Roman"/>
           <w:b/>
           <w:bCs/>
         </w:rPr>
@@ -1788,15 +2190,16 @@
       <w:r>
         <w:rPr>
           <w:rStyle w:val="textlayer--absolute"/>
-          <w:rFonts w:ascii="Arial" w:hAnsi="Arial" w:cs="Arial"/>
-          <w:b/>
-          <w:bCs/>
-        </w:rPr>
+          <w:rFonts w:ascii="Times New Roman" w:hAnsi="Times New Roman" w:cs="Times New Roman"/>
+          <w:b/>
+          <w:bCs/>
+        </w:rPr>
+        <w:lastRenderedPageBreak/>
         <w:t>Chapter 19:</w:t>
       </w:r>
       <w:r>
         <w:rPr>
-          <w:rFonts w:ascii="Arial" w:hAnsi="Arial" w:cs="Arial"/>
+          <w:rFonts w:ascii="Times New Roman" w:hAnsi="Times New Roman" w:cs="Times New Roman"/>
           <w:b/>
           <w:bCs/>
           <w:color w:val="000000"/>
@@ -1806,7 +2209,7 @@
       <w:r>
         <w:rPr>
           <w:rStyle w:val="textlayer--absolute"/>
-          <w:rFonts w:ascii="Arial" w:hAnsi="Arial" w:cs="Arial"/>
+          <w:rFonts w:ascii="Times New Roman" w:hAnsi="Times New Roman" w:cs="Times New Roman"/>
           <w:b/>
           <w:bCs/>
         </w:rPr>
@@ -1822,74 +2225,128 @@
         </w:numPr>
         <w:spacing w:line="360" w:lineRule="auto"/>
         <w:rPr>
-          <w:rFonts w:ascii="Arial" w:hAnsi="Arial" w:cs="Arial"/>
-        </w:rPr>
-      </w:pPr>
-      <w:r>
-        <w:rPr>
-          <w:rFonts w:ascii="Arial" w:hAnsi="Arial" w:cs="Arial"/>
+          <w:rFonts w:ascii="Times New Roman" w:hAnsi="Times New Roman" w:cs="Times New Roman"/>
+          <w:b/>
+          <w:bCs/>
+        </w:rPr>
+      </w:pPr>
+      <w:r>
+        <w:rPr>
+          <w:rFonts w:ascii="Times New Roman" w:hAnsi="Times New Roman" w:cs="Times New Roman"/>
         </w:rPr>
         <w:t>By 2010, w</w:t>
       </w:r>
       <w:r>
         <w:rPr>
-          <w:rFonts w:ascii="Arial" w:hAnsi="Arial" w:cs="Arial"/>
+          <w:rFonts w:ascii="Times New Roman" w:hAnsi="Times New Roman" w:cs="Times New Roman"/>
         </w:rPr>
         <w:t xml:space="preserve">here </w:t>
       </w:r>
       <w:r>
         <w:rPr>
-          <w:rFonts w:ascii="Arial" w:hAnsi="Arial" w:cs="Arial"/>
+          <w:rFonts w:ascii="Times New Roman" w:hAnsi="Times New Roman" w:cs="Times New Roman"/>
         </w:rPr>
         <w:t>had</w:t>
       </w:r>
       <w:r>
         <w:rPr>
-          <w:rFonts w:ascii="Arial" w:hAnsi="Arial" w:cs="Arial"/>
+          <w:rFonts w:ascii="Times New Roman" w:hAnsi="Times New Roman" w:cs="Times New Roman"/>
         </w:rPr>
         <w:t xml:space="preserve"> most of Texas’ population growth take place (five regions) </w:t>
       </w:r>
       <w:r>
         <w:rPr>
-          <w:rFonts w:ascii="Arial" w:hAnsi="Arial" w:cs="Arial"/>
+          <w:rFonts w:ascii="Times New Roman" w:hAnsi="Times New Roman" w:cs="Times New Roman"/>
         </w:rPr>
         <w:t>(</w:t>
       </w:r>
       <w:r>
         <w:rPr>
-          <w:rFonts w:ascii="Arial" w:hAnsi="Arial" w:cs="Arial"/>
+          <w:rFonts w:ascii="Times New Roman" w:hAnsi="Times New Roman" w:cs="Times New Roman"/>
         </w:rPr>
         <w:t>p. 434</w:t>
       </w:r>
       <w:r>
         <w:rPr>
-          <w:rFonts w:ascii="Arial" w:hAnsi="Arial" w:cs="Arial"/>
+          <w:rFonts w:ascii="Times New Roman" w:hAnsi="Times New Roman" w:cs="Times New Roman"/>
         </w:rPr>
         <w:t>)</w:t>
       </w:r>
       <w:r>
         <w:rPr>
-          <w:rFonts w:ascii="Arial" w:hAnsi="Arial" w:cs="Arial"/>
+          <w:rFonts w:ascii="Times New Roman" w:hAnsi="Times New Roman" w:cs="Times New Roman"/>
         </w:rPr>
         <w:t xml:space="preserve"> </w:t>
       </w:r>
       <w:r>
         <w:rPr>
-          <w:rFonts w:ascii="Arial" w:hAnsi="Arial" w:cs="Arial"/>
+          <w:rFonts w:ascii="Times New Roman" w:hAnsi="Times New Roman" w:cs="Times New Roman"/>
         </w:rPr>
         <w:t>–</w:t>
       </w:r>
       <w:r>
         <w:rPr>
-          <w:rFonts w:ascii="Arial" w:hAnsi="Arial" w:cs="Arial"/>
+          <w:rFonts w:ascii="Times New Roman" w:hAnsi="Times New Roman" w:cs="Times New Roman"/>
         </w:rPr>
         <w:t xml:space="preserve"> </w:t>
       </w:r>
       <w:r>
         <w:rPr>
-          <w:rFonts w:ascii="Arial" w:hAnsi="Arial" w:cs="Arial"/>
-        </w:rPr>
-        <w:t>Dallas, Arlington, Houston, Galveston, San Antonio, Austin, and Rio Grand Valley.</w:t>
+          <w:rFonts w:ascii="Times New Roman" w:hAnsi="Times New Roman" w:cs="Times New Roman"/>
+          <w:b/>
+          <w:bCs/>
+        </w:rPr>
+        <w:t>Dallas</w:t>
+      </w:r>
+      <w:r>
+        <w:rPr>
+          <w:rFonts w:ascii="Times New Roman" w:hAnsi="Times New Roman" w:cs="Times New Roman"/>
+          <w:b/>
+          <w:bCs/>
+        </w:rPr>
+        <w:t>-</w:t>
+      </w:r>
+      <w:r>
+        <w:rPr>
+          <w:rFonts w:ascii="Times New Roman" w:hAnsi="Times New Roman" w:cs="Times New Roman"/>
+          <w:b/>
+          <w:bCs/>
+        </w:rPr>
+        <w:t>Arlington, Houston</w:t>
+      </w:r>
+      <w:r>
+        <w:rPr>
+          <w:rFonts w:ascii="Times New Roman" w:hAnsi="Times New Roman" w:cs="Times New Roman"/>
+          <w:b/>
+          <w:bCs/>
+        </w:rPr>
+        <w:t>-</w:t>
+      </w:r>
+      <w:r>
+        <w:rPr>
+          <w:rFonts w:ascii="Times New Roman" w:hAnsi="Times New Roman" w:cs="Times New Roman"/>
+          <w:b/>
+          <w:bCs/>
+        </w:rPr>
+        <w:t xml:space="preserve">Galveston, San Antonio, Austin, and Rio </w:t>
+      </w:r>
+      <w:proofErr w:type="spellStart"/>
+      <w:r>
+        <w:rPr>
+          <w:rFonts w:ascii="Times New Roman" w:hAnsi="Times New Roman" w:cs="Times New Roman"/>
+          <w:b/>
+          <w:bCs/>
+        </w:rPr>
+        <w:t>Grand</w:t>
+      </w:r>
+      <w:proofErr w:type="spellEnd"/>
+      <w:r>
+        <w:rPr>
+          <w:rFonts w:ascii="Times New Roman" w:hAnsi="Times New Roman" w:cs="Times New Roman"/>
+          <w:b/>
+          <w:bCs/>
+        </w:rPr>
+        <w:t xml:space="preserve"> Valley.</w:t>
       </w:r>
     </w:p>
     <w:p>
@@ -1901,50 +2358,58 @@
         </w:numPr>
         <w:spacing w:line="360" w:lineRule="auto"/>
         <w:rPr>
-          <w:rFonts w:ascii="Arial" w:hAnsi="Arial" w:cs="Arial"/>
-        </w:rPr>
-      </w:pPr>
-      <w:r>
-        <w:rPr>
-          <w:rFonts w:ascii="Arial" w:hAnsi="Arial" w:cs="Arial"/>
+          <w:rFonts w:ascii="Times New Roman" w:hAnsi="Times New Roman" w:cs="Times New Roman"/>
+        </w:rPr>
+      </w:pPr>
+      <w:r>
+        <w:rPr>
+          <w:rFonts w:ascii="Times New Roman" w:hAnsi="Times New Roman" w:cs="Times New Roman"/>
         </w:rPr>
         <w:t>Describe Texas’ population growth as measured by ethnicities</w:t>
       </w:r>
       <w:r>
         <w:rPr>
-          <w:rFonts w:ascii="Arial" w:hAnsi="Arial" w:cs="Arial"/>
+          <w:rFonts w:ascii="Times New Roman" w:hAnsi="Times New Roman" w:cs="Times New Roman"/>
         </w:rPr>
         <w:t xml:space="preserve"> between 2000 and 2010</w:t>
       </w:r>
       <w:r>
         <w:rPr>
-          <w:rFonts w:ascii="Arial" w:hAnsi="Arial" w:cs="Arial"/>
+          <w:rFonts w:ascii="Times New Roman" w:hAnsi="Times New Roman" w:cs="Times New Roman"/>
         </w:rPr>
         <w:t xml:space="preserve">. </w:t>
       </w:r>
       <w:r>
         <w:rPr>
-          <w:rFonts w:ascii="Arial" w:hAnsi="Arial" w:cs="Arial"/>
+          <w:rFonts w:ascii="Times New Roman" w:hAnsi="Times New Roman" w:cs="Times New Roman"/>
         </w:rPr>
         <w:t>(p</w:t>
       </w:r>
       <w:r>
         <w:rPr>
-          <w:rFonts w:ascii="Arial" w:hAnsi="Arial" w:cs="Arial"/>
+          <w:rFonts w:ascii="Times New Roman" w:hAnsi="Times New Roman" w:cs="Times New Roman"/>
         </w:rPr>
         <w:t>. 434</w:t>
       </w:r>
       <w:r>
         <w:rPr>
-          <w:rFonts w:ascii="Arial" w:hAnsi="Arial" w:cs="Arial"/>
+          <w:rFonts w:ascii="Times New Roman" w:hAnsi="Times New Roman" w:cs="Times New Roman"/>
         </w:rPr>
         <w:t>)</w:t>
       </w:r>
       <w:r>
         <w:rPr>
-          <w:rFonts w:ascii="Arial" w:hAnsi="Arial" w:cs="Arial"/>
-        </w:rPr>
-        <w:t xml:space="preserve"> – Black 13, Asian 5.</w:t>
+          <w:rFonts w:ascii="Times New Roman" w:hAnsi="Times New Roman" w:cs="Times New Roman"/>
+        </w:rPr>
+        <w:t xml:space="preserve"> – </w:t>
+      </w:r>
+      <w:r>
+        <w:rPr>
+          <w:rFonts w:ascii="Times New Roman" w:hAnsi="Times New Roman" w:cs="Times New Roman"/>
+          <w:b/>
+          <w:bCs/>
+        </w:rPr>
+        <w:t>Black 13, Asian 5.</w:t>
       </w:r>
     </w:p>
     <w:p>
@@ -1956,39 +2421,46 @@
         </w:numPr>
         <w:spacing w:line="360" w:lineRule="auto"/>
         <w:rPr>
-          <w:rFonts w:ascii="Arial" w:hAnsi="Arial" w:cs="Arial"/>
-        </w:rPr>
-      </w:pPr>
-      <w:r>
-        <w:rPr>
-          <w:rFonts w:ascii="Arial" w:hAnsi="Arial" w:cs="Arial"/>
-        </w:rPr>
-        <w:lastRenderedPageBreak/>
+          <w:rFonts w:ascii="Times New Roman" w:hAnsi="Times New Roman" w:cs="Times New Roman"/>
+        </w:rPr>
+      </w:pPr>
+      <w:r>
+        <w:rPr>
+          <w:rFonts w:ascii="Times New Roman" w:hAnsi="Times New Roman" w:cs="Times New Roman"/>
+        </w:rPr>
         <w:t xml:space="preserve">Who was governor of Texas when the Texas Assessment of Academic Skills developed? </w:t>
       </w:r>
       <w:r>
         <w:rPr>
-          <w:rFonts w:ascii="Arial" w:hAnsi="Arial" w:cs="Arial"/>
+          <w:rFonts w:ascii="Times New Roman" w:hAnsi="Times New Roman" w:cs="Times New Roman"/>
         </w:rPr>
         <w:t>(</w:t>
       </w:r>
       <w:r>
         <w:rPr>
-          <w:rFonts w:ascii="Arial" w:hAnsi="Arial" w:cs="Arial"/>
+          <w:rFonts w:ascii="Times New Roman" w:hAnsi="Times New Roman" w:cs="Times New Roman"/>
         </w:rPr>
         <w:t>p. 438</w:t>
       </w:r>
       <w:r>
         <w:rPr>
-          <w:rFonts w:ascii="Arial" w:hAnsi="Arial" w:cs="Arial"/>
+          <w:rFonts w:ascii="Times New Roman" w:hAnsi="Times New Roman" w:cs="Times New Roman"/>
         </w:rPr>
         <w:t>)</w:t>
       </w:r>
       <w:r>
         <w:rPr>
-          <w:rFonts w:ascii="Arial" w:hAnsi="Arial" w:cs="Arial"/>
-        </w:rPr>
-        <w:t xml:space="preserve"> – George Bush</w:t>
+          <w:rFonts w:ascii="Times New Roman" w:hAnsi="Times New Roman" w:cs="Times New Roman"/>
+        </w:rPr>
+        <w:t xml:space="preserve"> – </w:t>
+      </w:r>
+      <w:r>
+        <w:rPr>
+          <w:rFonts w:ascii="Times New Roman" w:hAnsi="Times New Roman" w:cs="Times New Roman"/>
+          <w:b/>
+          <w:bCs/>
+        </w:rPr>
+        <w:t>George Bush</w:t>
       </w:r>
     </w:p>
     <w:p>
@@ -2000,12 +2472,12 @@
         </w:numPr>
         <w:spacing w:line="360" w:lineRule="auto"/>
         <w:rPr>
-          <w:rFonts w:ascii="Arial" w:hAnsi="Arial" w:cs="Arial"/>
-        </w:rPr>
-      </w:pPr>
-      <w:r>
-        <w:rPr>
-          <w:rFonts w:ascii="Arial" w:hAnsi="Arial" w:cs="Arial"/>
+          <w:rFonts w:ascii="Times New Roman" w:hAnsi="Times New Roman" w:cs="Times New Roman"/>
+        </w:rPr>
+      </w:pPr>
+      <w:r>
+        <w:rPr>
+          <w:rFonts w:ascii="Times New Roman" w:hAnsi="Times New Roman" w:cs="Times New Roman"/>
         </w:rPr>
         <w:t xml:space="preserve">Describe why affirmative action was implemented in Texas colleges and universities, and explain the challenges related to affirmative action in Texas. </w:t>
       </w:r>
@@ -2015,51 +2487,65 @@
         <w:pStyle w:val="ListParagraph"/>
         <w:spacing w:line="360" w:lineRule="auto"/>
         <w:rPr>
-          <w:rFonts w:ascii="Arial" w:hAnsi="Arial" w:cs="Arial"/>
-        </w:rPr>
-      </w:pPr>
-      <w:r>
-        <w:rPr>
-          <w:rFonts w:ascii="Arial" w:hAnsi="Arial" w:cs="Arial"/>
+          <w:rFonts w:ascii="Times New Roman" w:hAnsi="Times New Roman" w:cs="Times New Roman"/>
+          <w:b/>
+          <w:bCs/>
+        </w:rPr>
+      </w:pPr>
+      <w:r>
+        <w:rPr>
+          <w:rFonts w:ascii="Times New Roman" w:hAnsi="Times New Roman" w:cs="Times New Roman"/>
         </w:rPr>
         <w:t>(</w:t>
       </w:r>
       <w:r>
         <w:rPr>
-          <w:rFonts w:ascii="Arial" w:hAnsi="Arial" w:cs="Arial"/>
+          <w:rFonts w:ascii="Times New Roman" w:hAnsi="Times New Roman" w:cs="Times New Roman"/>
         </w:rPr>
         <w:t>p. 439</w:t>
       </w:r>
       <w:r>
         <w:rPr>
-          <w:rFonts w:ascii="Arial" w:hAnsi="Arial" w:cs="Arial"/>
+          <w:rFonts w:ascii="Times New Roman" w:hAnsi="Times New Roman" w:cs="Times New Roman"/>
         </w:rPr>
         <w:t>)</w:t>
       </w:r>
       <w:r>
         <w:rPr>
-          <w:rFonts w:ascii="Arial" w:hAnsi="Arial" w:cs="Arial"/>
+          <w:rFonts w:ascii="Times New Roman" w:hAnsi="Times New Roman" w:cs="Times New Roman"/>
         </w:rPr>
         <w:t xml:space="preserve"> </w:t>
       </w:r>
       <w:r>
         <w:rPr>
-          <w:rFonts w:ascii="Arial" w:hAnsi="Arial" w:cs="Arial"/>
+          <w:rFonts w:ascii="Times New Roman" w:hAnsi="Times New Roman" w:cs="Times New Roman"/>
         </w:rPr>
         <w:t>–</w:t>
       </w:r>
       <w:r>
         <w:rPr>
-          <w:rFonts w:ascii="Arial" w:hAnsi="Arial" w:cs="Arial"/>
+          <w:rFonts w:ascii="Times New Roman" w:hAnsi="Times New Roman" w:cs="Times New Roman"/>
         </w:rPr>
         <w:t xml:space="preserve"> </w:t>
       </w:r>
       <w:r>
         <w:rPr>
-          <w:rFonts w:ascii="Arial" w:hAnsi="Arial" w:cs="Arial"/>
-        </w:rPr>
-        <w:t>To increase minority presence in school, constant scrutiny for being race based discrimination</w:t>
-      </w:r>
+          <w:rFonts w:ascii="Times New Roman" w:hAnsi="Times New Roman" w:cs="Times New Roman"/>
+          <w:b/>
+          <w:bCs/>
+        </w:rPr>
+        <w:t xml:space="preserve">To increase minority presence in school, constant scrutiny for being race based </w:t>
+      </w:r>
+      <w:proofErr w:type="gramStart"/>
+      <w:r>
+        <w:rPr>
+          <w:rFonts w:ascii="Times New Roman" w:hAnsi="Times New Roman" w:cs="Times New Roman"/>
+          <w:b/>
+          <w:bCs/>
+        </w:rPr>
+        <w:t>discrimination</w:t>
+      </w:r>
+      <w:proofErr w:type="gramEnd"/>
     </w:p>
     <w:p>
       <w:pPr>
@@ -2070,30 +2556,32 @@
         </w:numPr>
         <w:spacing w:line="360" w:lineRule="auto"/>
         <w:rPr>
-          <w:rFonts w:ascii="Arial" w:hAnsi="Arial" w:cs="Arial"/>
-        </w:rPr>
-      </w:pPr>
-      <w:r>
-        <w:rPr>
-          <w:rFonts w:ascii="Arial" w:hAnsi="Arial" w:cs="Arial"/>
+          <w:rFonts w:ascii="Times New Roman" w:hAnsi="Times New Roman" w:cs="Times New Roman"/>
+        </w:rPr>
+      </w:pPr>
+      <w:r>
+        <w:rPr>
+          <w:rFonts w:ascii="Times New Roman" w:hAnsi="Times New Roman" w:cs="Times New Roman"/>
         </w:rPr>
         <w:t xml:space="preserve">Describe the political response to undocumented immigrants in Texas as explained on p. 440. </w:t>
       </w:r>
       <w:r>
         <w:rPr>
-          <w:rFonts w:ascii="Arial" w:hAnsi="Arial" w:cs="Arial"/>
+          <w:rFonts w:ascii="Times New Roman" w:hAnsi="Times New Roman" w:cs="Times New Roman"/>
         </w:rPr>
         <w:t>–</w:t>
       </w:r>
       <w:r>
         <w:rPr>
-          <w:rFonts w:ascii="Arial" w:hAnsi="Arial" w:cs="Arial"/>
+          <w:rFonts w:ascii="Times New Roman" w:hAnsi="Times New Roman" w:cs="Times New Roman"/>
         </w:rPr>
         <w:t xml:space="preserve"> </w:t>
       </w:r>
       <w:r>
         <w:rPr>
-          <w:rFonts w:ascii="Arial" w:hAnsi="Arial" w:cs="Arial"/>
+          <w:rFonts w:ascii="Times New Roman" w:hAnsi="Times New Roman" w:cs="Times New Roman"/>
+          <w:b/>
+          <w:bCs/>
         </w:rPr>
         <w:t>Secure Fence Act</w:t>
       </w:r>
@@ -2107,39 +2595,57 @@
         </w:numPr>
         <w:spacing w:line="360" w:lineRule="auto"/>
         <w:rPr>
-          <w:rFonts w:ascii="Arial" w:hAnsi="Arial" w:cs="Arial"/>
-        </w:rPr>
-      </w:pPr>
-      <w:r>
-        <w:rPr>
-          <w:rFonts w:ascii="Arial" w:hAnsi="Arial" w:cs="Arial"/>
+          <w:rFonts w:ascii="Times New Roman" w:hAnsi="Times New Roman" w:cs="Times New Roman"/>
+        </w:rPr>
+      </w:pPr>
+      <w:r>
+        <w:rPr>
+          <w:rFonts w:ascii="Times New Roman" w:hAnsi="Times New Roman" w:cs="Times New Roman"/>
         </w:rPr>
         <w:t xml:space="preserve">Explain the goals and timeline of HB2. </w:t>
       </w:r>
       <w:r>
         <w:rPr>
-          <w:rFonts w:ascii="Arial" w:hAnsi="Arial" w:cs="Arial"/>
+          <w:rFonts w:ascii="Times New Roman" w:hAnsi="Times New Roman" w:cs="Times New Roman"/>
         </w:rPr>
         <w:t>(p</w:t>
       </w:r>
       <w:r>
         <w:rPr>
-          <w:rFonts w:ascii="Arial" w:hAnsi="Arial" w:cs="Arial"/>
+          <w:rFonts w:ascii="Times New Roman" w:hAnsi="Times New Roman" w:cs="Times New Roman"/>
         </w:rPr>
         <w:t>.444</w:t>
       </w:r>
       <w:r>
         <w:rPr>
-          <w:rFonts w:ascii="Arial" w:hAnsi="Arial" w:cs="Arial"/>
+          <w:rFonts w:ascii="Times New Roman" w:hAnsi="Times New Roman" w:cs="Times New Roman"/>
         </w:rPr>
         <w:t>)</w:t>
       </w:r>
       <w:r>
         <w:rPr>
-          <w:rFonts w:ascii="Arial" w:hAnsi="Arial" w:cs="Arial"/>
-        </w:rPr>
-        <w:t xml:space="preserve"> – Require abortion clinics to match standards as outpatient. Proposed, filibustered, ruled unconstitutional</w:t>
-      </w:r>
+          <w:rFonts w:ascii="Times New Roman" w:hAnsi="Times New Roman" w:cs="Times New Roman"/>
+        </w:rPr>
+        <w:t xml:space="preserve"> – </w:t>
+      </w:r>
+      <w:r>
+        <w:rPr>
+          <w:rFonts w:ascii="Times New Roman" w:hAnsi="Times New Roman" w:cs="Times New Roman"/>
+          <w:b/>
+          <w:bCs/>
+        </w:rPr>
+        <w:t xml:space="preserve">Require abortion clinics to match standards as outpatient. Proposed, filibustered, ruled </w:t>
+      </w:r>
+      <w:proofErr w:type="gramStart"/>
+      <w:r>
+        <w:rPr>
+          <w:rFonts w:ascii="Times New Roman" w:hAnsi="Times New Roman" w:cs="Times New Roman"/>
+          <w:b/>
+          <w:bCs/>
+        </w:rPr>
+        <w:t>unconstitutional</w:t>
+      </w:r>
+      <w:proofErr w:type="gramEnd"/>
     </w:p>
     <w:p>
       <w:pPr>
@@ -2150,33 +2656,41 @@
         </w:numPr>
         <w:spacing w:line="360" w:lineRule="auto"/>
         <w:rPr>
-          <w:rFonts w:ascii="Arial" w:hAnsi="Arial" w:cs="Arial"/>
-        </w:rPr>
-      </w:pPr>
-      <w:r>
-        <w:rPr>
-          <w:rFonts w:ascii="Arial" w:hAnsi="Arial" w:cs="Arial"/>
+          <w:rFonts w:ascii="Times New Roman" w:hAnsi="Times New Roman" w:cs="Times New Roman"/>
+        </w:rPr>
+      </w:pPr>
+      <w:r>
+        <w:rPr>
+          <w:rFonts w:ascii="Times New Roman" w:hAnsi="Times New Roman" w:cs="Times New Roman"/>
         </w:rPr>
         <w:t>What events led to the comparison of Texas during the early 21</w:t>
       </w:r>
       <w:r>
         <w:rPr>
-          <w:rFonts w:ascii="Arial" w:hAnsi="Arial" w:cs="Arial"/>
+          <w:rFonts w:ascii="Times New Roman" w:hAnsi="Times New Roman" w:cs="Times New Roman"/>
           <w:vertAlign w:val="superscript"/>
         </w:rPr>
         <w:t>st</w:t>
       </w:r>
       <w:r>
         <w:rPr>
-          <w:rFonts w:ascii="Arial" w:hAnsi="Arial" w:cs="Arial"/>
+          <w:rFonts w:ascii="Times New Roman" w:hAnsi="Times New Roman" w:cs="Times New Roman"/>
         </w:rPr>
         <w:t xml:space="preserve"> century to the Gilded Age? (p. 446-447)</w:t>
       </w:r>
       <w:r>
         <w:rPr>
-          <w:rFonts w:ascii="Arial" w:hAnsi="Arial" w:cs="Arial"/>
-        </w:rPr>
-        <w:t xml:space="preserve"> – Because of their rankings in expenditures</w:t>
+          <w:rFonts w:ascii="Times New Roman" w:hAnsi="Times New Roman" w:cs="Times New Roman"/>
+        </w:rPr>
+        <w:t xml:space="preserve"> – </w:t>
+      </w:r>
+      <w:r>
+        <w:rPr>
+          <w:rFonts w:ascii="Times New Roman" w:hAnsi="Times New Roman" w:cs="Times New Roman"/>
+          <w:b/>
+          <w:bCs/>
+        </w:rPr>
+        <w:t>Because of their rankings in expenditures</w:t>
       </w:r>
     </w:p>
     <w:p>
@@ -2184,12 +2698,12 @@
         <w:spacing w:line="360" w:lineRule="auto"/>
         <w:ind w:left="360"/>
         <w:rPr>
-          <w:rFonts w:ascii="Arial" w:hAnsi="Arial" w:cs="Arial"/>
-        </w:rPr>
-      </w:pPr>
-      <w:r>
-        <w:rPr>
-          <w:rFonts w:ascii="Arial" w:hAnsi="Arial" w:cs="Arial"/>
+          <w:rFonts w:ascii="Times New Roman" w:hAnsi="Times New Roman" w:cs="Times New Roman"/>
+        </w:rPr>
+      </w:pPr>
+      <w:r>
+        <w:rPr>
+          <w:rFonts w:ascii="Times New Roman" w:hAnsi="Times New Roman" w:cs="Times New Roman"/>
           <w:noProof/>
           <w14:ligatures w14:val="standardContextual"/>
         </w:rPr>
@@ -2248,7 +2762,7 @@
           </mc:Choice>
           <mc:Fallback>
             <w:pict>
-              <v:line w14:anchorId="245FE0A9" id="Straight Connector 1" o:spid="_x0000_s1026" style="position:absolute;z-index:251665408;visibility:visible;mso-wrap-style:square;mso-width-percent:0;mso-wrap-distance-left:9pt;mso-wrap-distance-top:0;mso-wrap-distance-right:9pt;mso-wrap-distance-bottom:0;mso-position-horizontal:absolute;mso-position-horizontal-relative:text;mso-position-vertical:absolute;mso-position-vertical-relative:text;mso-width-percent:0;mso-width-relative:margin" from="0,0" to="601.1pt,0" o:gfxdata="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" strokecolor="#4472c4 [3204]" strokeweight=".5pt">
+              <v:line w14:anchorId="279BB1BD" id="Straight Connector 1" o:spid="_x0000_s1026" style="position:absolute;z-index:251665408;visibility:visible;mso-wrap-style:square;mso-width-percent:0;mso-wrap-distance-left:9pt;mso-wrap-distance-top:0;mso-wrap-distance-right:9pt;mso-wrap-distance-bottom:0;mso-position-horizontal:absolute;mso-position-horizontal-relative:text;mso-position-vertical:absolute;mso-position-vertical-relative:text;mso-width-percent:0;mso-width-relative:margin" from="0,0" to="601.1pt,0" o:gfxdata="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" strokecolor="#4472c4 [3204]" strokeweight=".5pt">
                 <v:stroke joinstyle="miter"/>
               </v:line>
             </w:pict>
@@ -2261,7 +2775,7 @@
         <w:spacing w:line="360" w:lineRule="auto"/>
         <w:jc w:val="center"/>
         <w:rPr>
-          <w:rFonts w:ascii="Arial" w:hAnsi="Arial" w:cs="Arial"/>
+          <w:rFonts w:ascii="Times New Roman" w:hAnsi="Times New Roman" w:cs="Times New Roman"/>
           <w:b/>
           <w:bCs/>
         </w:rPr>
@@ -2269,7 +2783,7 @@
       <w:r>
         <w:rPr>
           <w:rStyle w:val="textlayer--absolute"/>
-          <w:rFonts w:ascii="Arial" w:hAnsi="Arial" w:cs="Arial"/>
+          <w:rFonts w:ascii="Times New Roman" w:hAnsi="Times New Roman" w:cs="Times New Roman"/>
           <w:b/>
           <w:bCs/>
         </w:rPr>
@@ -2277,7 +2791,7 @@
       </w:r>
       <w:r>
         <w:rPr>
-          <w:rFonts w:ascii="Arial" w:hAnsi="Arial" w:cs="Arial"/>
+          <w:rFonts w:ascii="Times New Roman" w:hAnsi="Times New Roman" w:cs="Times New Roman"/>
           <w:b/>
           <w:bCs/>
           <w:color w:val="000000"/>
@@ -2287,11 +2801,31 @@
       <w:r>
         <w:rPr>
           <w:rStyle w:val="textlayer--absolute"/>
-          <w:rFonts w:ascii="Arial" w:hAnsi="Arial" w:cs="Arial"/>
-          <w:b/>
-          <w:bCs/>
-        </w:rPr>
-        <w:t xml:space="preserve">“The Texas Mystique In the Twenty-First Century” </w:t>
+          <w:rFonts w:ascii="Times New Roman" w:hAnsi="Times New Roman" w:cs="Times New Roman"/>
+          <w:b/>
+          <w:bCs/>
+        </w:rPr>
+        <w:t xml:space="preserve">“The Texas Mystique </w:t>
+      </w:r>
+      <w:proofErr w:type="gramStart"/>
+      <w:r>
+        <w:rPr>
+          <w:rStyle w:val="textlayer--absolute"/>
+          <w:rFonts w:ascii="Times New Roman" w:hAnsi="Times New Roman" w:cs="Times New Roman"/>
+          <w:b/>
+          <w:bCs/>
+        </w:rPr>
+        <w:t>In</w:t>
+      </w:r>
+      <w:proofErr w:type="gramEnd"/>
+      <w:r>
+        <w:rPr>
+          <w:rStyle w:val="textlayer--absolute"/>
+          <w:rFonts w:ascii="Times New Roman" w:hAnsi="Times New Roman" w:cs="Times New Roman"/>
+          <w:b/>
+          <w:bCs/>
+        </w:rPr>
+        <w:t xml:space="preserve"> the Twenty-First Century” </w:t>
       </w:r>
     </w:p>
     <w:p>
@@ -2303,39 +2837,59 @@
         </w:numPr>
         <w:spacing w:line="360" w:lineRule="auto"/>
         <w:rPr>
-          <w:rFonts w:ascii="Arial" w:hAnsi="Arial" w:cs="Arial"/>
-        </w:rPr>
-      </w:pPr>
-      <w:r>
-        <w:rPr>
-          <w:rFonts w:ascii="Arial" w:hAnsi="Arial" w:cs="Arial"/>
+          <w:rFonts w:ascii="Times New Roman" w:hAnsi="Times New Roman" w:cs="Times New Roman"/>
+          <w:b/>
+          <w:bCs/>
+        </w:rPr>
+      </w:pPr>
+      <w:r>
+        <w:rPr>
+          <w:rFonts w:ascii="Times New Roman" w:hAnsi="Times New Roman" w:cs="Times New Roman"/>
         </w:rPr>
         <w:t xml:space="preserve">Describe the meaning of the term “Texas Mystique” </w:t>
       </w:r>
       <w:r>
         <w:rPr>
-          <w:rFonts w:ascii="Arial" w:hAnsi="Arial" w:cs="Arial"/>
+          <w:rFonts w:ascii="Times New Roman" w:hAnsi="Times New Roman" w:cs="Times New Roman"/>
         </w:rPr>
         <w:t>(</w:t>
       </w:r>
       <w:r>
         <w:rPr>
-          <w:rFonts w:ascii="Arial" w:hAnsi="Arial" w:cs="Arial"/>
+          <w:rFonts w:ascii="Times New Roman" w:hAnsi="Times New Roman" w:cs="Times New Roman"/>
         </w:rPr>
         <w:t>p. 448</w:t>
       </w:r>
       <w:r>
         <w:rPr>
-          <w:rFonts w:ascii="Arial" w:hAnsi="Arial" w:cs="Arial"/>
+          <w:rFonts w:ascii="Times New Roman" w:hAnsi="Times New Roman" w:cs="Times New Roman"/>
         </w:rPr>
         <w:t>)</w:t>
       </w:r>
       <w:r>
         <w:rPr>
-          <w:rFonts w:ascii="Arial" w:hAnsi="Arial" w:cs="Arial"/>
-        </w:rPr>
-        <w:t xml:space="preserve"> – Texas’ belief in God</w:t>
-      </w:r>
+          <w:rFonts w:ascii="Times New Roman" w:hAnsi="Times New Roman" w:cs="Times New Roman"/>
+        </w:rPr>
+        <w:t xml:space="preserve"> – </w:t>
+      </w:r>
+      <w:r>
+        <w:rPr>
+          <w:rFonts w:ascii="Times New Roman" w:hAnsi="Times New Roman" w:cs="Times New Roman"/>
+          <w:b/>
+          <w:bCs/>
+        </w:rPr>
+        <w:t xml:space="preserve">Texas’ belief in </w:t>
+      </w:r>
+      <w:proofErr w:type="gramStart"/>
+      <w:r>
+        <w:rPr>
+          <w:rFonts w:ascii="Times New Roman" w:hAnsi="Times New Roman" w:cs="Times New Roman"/>
+          <w:b/>
+          <w:bCs/>
+        </w:rPr>
+        <w:t>God</w:t>
+      </w:r>
+      <w:proofErr w:type="gramEnd"/>
     </w:p>
     <w:p>
       <w:pPr>
@@ -2346,36 +2900,40 @@
         </w:numPr>
         <w:spacing w:line="360" w:lineRule="auto"/>
         <w:rPr>
-          <w:rFonts w:ascii="Arial" w:hAnsi="Arial" w:cs="Arial"/>
-        </w:rPr>
-      </w:pPr>
-      <w:r>
-        <w:rPr>
-          <w:rFonts w:ascii="Arial" w:hAnsi="Arial" w:cs="Arial"/>
+          <w:rFonts w:ascii="Times New Roman" w:hAnsi="Times New Roman" w:cs="Times New Roman"/>
+          <w:b/>
+          <w:bCs/>
+        </w:rPr>
+      </w:pPr>
+      <w:r>
+        <w:rPr>
+          <w:rFonts w:ascii="Times New Roman" w:hAnsi="Times New Roman" w:cs="Times New Roman"/>
         </w:rPr>
         <w:t xml:space="preserve">Describe the varying reasons Texas is considered unique, as read on page 449. </w:t>
       </w:r>
       <w:r>
         <w:rPr>
-          <w:rFonts w:ascii="Arial" w:hAnsi="Arial" w:cs="Arial"/>
+          <w:rFonts w:ascii="Times New Roman" w:hAnsi="Times New Roman" w:cs="Times New Roman"/>
         </w:rPr>
         <w:t xml:space="preserve"> </w:t>
       </w:r>
       <w:r>
         <w:rPr>
-          <w:rFonts w:ascii="Arial" w:hAnsi="Arial" w:cs="Arial"/>
+          <w:rFonts w:ascii="Times New Roman" w:hAnsi="Times New Roman" w:cs="Times New Roman"/>
         </w:rPr>
         <w:t>–</w:t>
       </w:r>
       <w:r>
         <w:rPr>
-          <w:rFonts w:ascii="Arial" w:hAnsi="Arial" w:cs="Arial"/>
+          <w:rFonts w:ascii="Times New Roman" w:hAnsi="Times New Roman" w:cs="Times New Roman"/>
         </w:rPr>
         <w:t xml:space="preserve"> </w:t>
       </w:r>
       <w:r>
         <w:rPr>
-          <w:rFonts w:ascii="Arial" w:hAnsi="Arial" w:cs="Arial"/>
+          <w:rFonts w:ascii="Times New Roman" w:hAnsi="Times New Roman" w:cs="Times New Roman"/>
+          <w:b/>
+          <w:bCs/>
         </w:rPr>
         <w:t>There ain’t no other state like it in the Union.</w:t>
       </w:r>
@@ -2388,6 +2946,56 @@
     </w:sectPr>
   </w:body>
 </w:document>
+</file>
+
+<file path=word/endnotes.xml><?xml version="1.0" encoding="utf-8"?>
+<w:endnotes xmlns:wpc="http://schemas.microsoft.com/office/word/2010/wordprocessingCanvas" xmlns:cx="http://schemas.microsoft.com/office/drawing/2014/chartex" xmlns:cx1="http://schemas.microsoft.com/office/drawing/2015/9/8/chartex" xmlns:cx2="http://schemas.microsoft.com/office/drawing/2015/10/21/chartex" xmlns:cx3="http://schemas.microsoft.com/office/drawing/2016/5/9/chartex" xmlns:cx4="http://schemas.microsoft.com/office/drawing/2016/5/10/chartex" xmlns:cx5="http://schemas.microsoft.com/office/drawing/2016/5/11/chartex" xmlns:cx6="http://schemas.microsoft.com/office/drawing/2016/5/12/chartex" xmlns:cx7="http://schemas.microsoft.com/office/drawing/2016/5/13/chartex" xmlns:cx8="http://schemas.microsoft.com/office/drawing/2016/5/14/chartex" xmlns:mc="http://schemas.openxmlformats.org/markup-compatibility/2006" xmlns:aink="http://schemas.microsoft.com/office/drawing/2016/ink" xmlns:am3d="http://schemas.microsoft.com/office/drawing/2017/model3d" xmlns:o="urn:schemas-microsoft-com:office:office" xmlns:oel="http://schemas.microsoft.com/office/2019/extlst" xmlns:r="http://schemas.openxmlformats.org/officeDocument/2006/relationships" xmlns:m="http://schemas.openxmlformats.org/officeDocument/2006/math" xmlns:v="urn:schemas-microsoft-com:vml" xmlns:wp14="http://schemas.microsoft.com/office/word/2010/wordprocessingDrawing" xmlns:wp="http://schemas.openxmlformats.org/drawingml/2006/wordprocessingDrawing" xmlns:w10="urn:schemas-microsoft-com:office:word" xmlns:w="http://schemas.openxmlformats.org/wordprocessingml/2006/main" xmlns:w14="http://schemas.microsoft.com/office/word/2010/wordml" xmlns:w15="http://schemas.microsoft.com/office/word/2012/wordml" xmlns:w16cex="http://schemas.microsoft.com/office/word/2018/wordml/cex" xmlns:w16cid="http://schemas.microsoft.com/office/word/2016/wordml/cid" xmlns:w16="http://schemas.microsoft.com/office/word/2018/wordml" xmlns:w16du="http://schemas.microsoft.com/office/word/2023/wordml/word16du" xmlns:w16sdtdh="http://schemas.microsoft.com/office/word/2020/wordml/sdtdatahash" xmlns:w16se="http://schemas.microsoft.com/office/word/2015/wordml/symex" xmlns:wpg="http://schemas.microsoft.com/office/word/2010/wordprocessingGroup" xmlns:wpi="http://schemas.microsoft.com/office/word/2010/wordprocessingInk" xmlns:wne="http://schemas.microsoft.com/office/word/2006/wordml" xmlns:wps="http://schemas.microsoft.com/office/word/2010/wordprocessingShape" mc:Ignorable="w14 w15 w16se w16cid w16 w16cex w16sdtdh w16du wp14">
+  <w:endnote w:type="separator" w:id="-1">
+    <w:p>
+      <w:pPr>
+        <w:spacing w:after="0" w:line="240" w:lineRule="auto"/>
+      </w:pPr>
+      <w:r>
+        <w:separator/>
+      </w:r>
+    </w:p>
+  </w:endnote>
+  <w:endnote w:type="continuationSeparator" w:id="0">
+    <w:p>
+      <w:pPr>
+        <w:spacing w:after="0" w:line="240" w:lineRule="auto"/>
+      </w:pPr>
+      <w:r>
+        <w:continuationSeparator/>
+      </w:r>
+    </w:p>
+  </w:endnote>
+</w:endnotes>
+</file>
+
+<file path=word/footnotes.xml><?xml version="1.0" encoding="utf-8"?>
+<w:footnotes xmlns:wpc="http://schemas.microsoft.com/office/word/2010/wordprocessingCanvas" xmlns:cx="http://schemas.microsoft.com/office/drawing/2014/chartex" xmlns:cx1="http://schemas.microsoft.com/office/drawing/2015/9/8/chartex" xmlns:cx2="http://schemas.microsoft.com/office/drawing/2015/10/21/chartex" xmlns:cx3="http://schemas.microsoft.com/office/drawing/2016/5/9/chartex" xmlns:cx4="http://schemas.microsoft.com/office/drawing/2016/5/10/chartex" xmlns:cx5="http://schemas.microsoft.com/office/drawing/2016/5/11/chartex" xmlns:cx6="http://schemas.microsoft.com/office/drawing/2016/5/12/chartex" xmlns:cx7="http://schemas.microsoft.com/office/drawing/2016/5/13/chartex" xmlns:cx8="http://schemas.microsoft.com/office/drawing/2016/5/14/chartex" xmlns:mc="http://schemas.openxmlformats.org/markup-compatibility/2006" xmlns:aink="http://schemas.microsoft.com/office/drawing/2016/ink" xmlns:am3d="http://schemas.microsoft.com/office/drawing/2017/model3d" xmlns:o="urn:schemas-microsoft-com:office:office" xmlns:oel="http://schemas.microsoft.com/office/2019/extlst" xmlns:r="http://schemas.openxmlformats.org/officeDocument/2006/relationships" xmlns:m="http://schemas.openxmlformats.org/officeDocument/2006/math" xmlns:v="urn:schemas-microsoft-com:vml" xmlns:wp14="http://schemas.microsoft.com/office/word/2010/wordprocessingDrawing" xmlns:wp="http://schemas.openxmlformats.org/drawingml/2006/wordprocessingDrawing" xmlns:w10="urn:schemas-microsoft-com:office:word" xmlns:w="http://schemas.openxmlformats.org/wordprocessingml/2006/main" xmlns:w14="http://schemas.microsoft.com/office/word/2010/wordml" xmlns:w15="http://schemas.microsoft.com/office/word/2012/wordml" xmlns:w16cex="http://schemas.microsoft.com/office/word/2018/wordml/cex" xmlns:w16cid="http://schemas.microsoft.com/office/word/2016/wordml/cid" xmlns:w16="http://schemas.microsoft.com/office/word/2018/wordml" xmlns:w16du="http://schemas.microsoft.com/office/word/2023/wordml/word16du" xmlns:w16sdtdh="http://schemas.microsoft.com/office/word/2020/wordml/sdtdatahash" xmlns:w16se="http://schemas.microsoft.com/office/word/2015/wordml/symex" xmlns:wpg="http://schemas.microsoft.com/office/word/2010/wordprocessingGroup" xmlns:wpi="http://schemas.microsoft.com/office/word/2010/wordprocessingInk" xmlns:wne="http://schemas.microsoft.com/office/word/2006/wordml" xmlns:wps="http://schemas.microsoft.com/office/word/2010/wordprocessingShape" mc:Ignorable="w14 w15 w16se w16cid w16 w16cex w16sdtdh w16du wp14">
+  <w:footnote w:type="separator" w:id="-1">
+    <w:p>
+      <w:pPr>
+        <w:spacing w:after="0" w:line="240" w:lineRule="auto"/>
+      </w:pPr>
+      <w:r>
+        <w:separator/>
+      </w:r>
+    </w:p>
+  </w:footnote>
+  <w:footnote w:type="continuationSeparator" w:id="0">
+    <w:p>
+      <w:pPr>
+        <w:spacing w:after="0" w:line="240" w:lineRule="auto"/>
+      </w:pPr>
+      <w:r>
+        <w:continuationSeparator/>
+      </w:r>
+    </w:p>
+  </w:footnote>
+</w:footnotes>
 </file>
 
 <file path=word/numbering.xml><?xml version="1.0" encoding="utf-8"?>
@@ -3850,7 +4458,11 @@
         <w14:ligatures w14:val="standardContextual"/>
       </w:rPr>
     </w:rPrDefault>
-    <w:pPrDefault/>
+    <w:pPrDefault>
+      <w:pPr>
+        <w:spacing w:after="160" w:line="480" w:lineRule="auto"/>
+      </w:pPr>
+    </w:pPrDefault>
   </w:docDefaults>
   <w:latentStyles w:defLockedState="0" w:defUIPriority="99" w:defSemiHidden="0" w:defUnhideWhenUsed="0" w:defQFormat="0" w:count="376">
     <w:lsdException w:name="Normal" w:uiPriority="0" w:qFormat="1"/>
@@ -4292,6 +4904,58 @@
       </w:numPr>
     </w:pPr>
   </w:style>
+  <w:style w:type="paragraph" w:styleId="Header">
+    <w:name w:val="header"/>
+    <w:basedOn w:val="Normal"/>
+    <w:link w:val="HeaderChar"/>
+    <w:uiPriority w:val="99"/>
+    <w:unhideWhenUsed/>
+    <w:rsid w:val="007171BF"/>
+    <w:pPr>
+      <w:tabs>
+        <w:tab w:val="center" w:pos="4680"/>
+        <w:tab w:val="right" w:pos="9360"/>
+      </w:tabs>
+      <w:spacing w:after="0" w:line="240" w:lineRule="auto"/>
+    </w:pPr>
+  </w:style>
+  <w:style w:type="character" w:customStyle="1" w:styleId="HeaderChar">
+    <w:name w:val="Header Char"/>
+    <w:basedOn w:val="DefaultParagraphFont"/>
+    <w:link w:val="Header"/>
+    <w:uiPriority w:val="99"/>
+    <w:rsid w:val="007171BF"/>
+    <w:rPr>
+      <w:kern w:val="0"/>
+      <w14:ligatures w14:val="none"/>
+    </w:rPr>
+  </w:style>
+  <w:style w:type="paragraph" w:styleId="Footer">
+    <w:name w:val="footer"/>
+    <w:basedOn w:val="Normal"/>
+    <w:link w:val="FooterChar"/>
+    <w:uiPriority w:val="99"/>
+    <w:unhideWhenUsed/>
+    <w:rsid w:val="007171BF"/>
+    <w:pPr>
+      <w:tabs>
+        <w:tab w:val="center" w:pos="4680"/>
+        <w:tab w:val="right" w:pos="9360"/>
+      </w:tabs>
+      <w:spacing w:after="0" w:line="240" w:lineRule="auto"/>
+    </w:pPr>
+  </w:style>
+  <w:style w:type="character" w:customStyle="1" w:styleId="FooterChar">
+    <w:name w:val="Footer Char"/>
+    <w:basedOn w:val="DefaultParagraphFont"/>
+    <w:link w:val="Footer"/>
+    <w:uiPriority w:val="99"/>
+    <w:rsid w:val="007171BF"/>
+    <w:rPr>
+      <w:kern w:val="0"/>
+      <w14:ligatures w14:val="none"/>
+    </w:rPr>
+  </w:style>
 </w:styles>
 </file>
 

</xml_diff>